<commit_message>
feat(leetcode): added solution with dry run for problem 11 chore(leetcode): updated problem 76 solution to include dry run
</commit_message>
<xml_diff>
--- a/LeetCodeProblems/76. Minimum Window Substring.docx
+++ b/LeetCodeProblems/76. Minimum Window Substring.docx
@@ -9,6 +9,4256 @@
           <w:lang w:val="en-US"/>
         </w:rPr>
       </w:pPr>
+      <w:r>
+        <w:rPr>
+          <w:lang w:val="en-US"/>
+        </w:rPr>
+        <w:t>Dry Run</w:t>
+      </w:r>
+    </w:p>
+    <w:tbl>
+      <w:tblPr>
+        <w:tblW w:w="10781" w:type="dxa"/>
+        <w:tblLook w:val="04A0" w:firstRow="1" w:lastRow="0" w:firstColumn="1" w:lastColumn="0" w:noHBand="0" w:noVBand="1"/>
+      </w:tblPr>
+      <w:tblGrid>
+        <w:gridCol w:w="733"/>
+        <w:gridCol w:w="1967"/>
+        <w:gridCol w:w="675"/>
+        <w:gridCol w:w="790"/>
+        <w:gridCol w:w="1601"/>
+        <w:gridCol w:w="1350"/>
+        <w:gridCol w:w="3665"/>
+      </w:tblGrid>
+      <w:tr>
+        <w:trPr>
+          <w:trHeight w:val="303"/>
+        </w:trPr>
+        <w:tc>
+          <w:tcPr>
+            <w:tcW w:w="733" w:type="dxa"/>
+            <w:tcBorders>
+              <w:top w:val="single" w:sz="4" w:space="0" w:color="FFC000"/>
+              <w:left w:val="single" w:sz="4" w:space="0" w:color="FFC000"/>
+              <w:bottom w:val="nil"/>
+              <w:right w:val="nil"/>
+            </w:tcBorders>
+            <w:shd w:val="clear" w:color="FFC000" w:fill="FFC000"/>
+            <w:noWrap/>
+            <w:vAlign w:val="bottom"/>
+            <w:hideMark/>
+          </w:tcPr>
+          <w:p>
+            <w:pPr>
+              <w:spacing w:after="0" w:line="240" w:lineRule="auto"/>
+              <w:rPr>
+                <w:rFonts w:ascii="Calibri" w:eastAsia="Times New Roman" w:hAnsi="Calibri" w:cs="Calibri"/>
+                <w:b/>
+                <w:bCs/>
+                <w:color w:val="FFFFFF"/>
+                <w:lang w:eastAsia="en-IN"/>
+              </w:rPr>
+            </w:pPr>
+            <w:bookmarkStart w:id="0" w:name="_GoBack"/>
+            <w:bookmarkEnd w:id="0"/>
+            <w:r>
+              <w:rPr>
+                <w:rFonts w:ascii="Calibri" w:eastAsia="Times New Roman" w:hAnsi="Calibri" w:cs="Calibri"/>
+                <w:b/>
+                <w:bCs/>
+                <w:color w:val="FFFFFF"/>
+                <w:lang w:eastAsia="en-IN"/>
+              </w:rPr>
+              <w:t>Step</w:t>
+            </w:r>
+          </w:p>
+        </w:tc>
+        <w:tc>
+          <w:tcPr>
+            <w:tcW w:w="1967" w:type="dxa"/>
+            <w:tcBorders>
+              <w:top w:val="single" w:sz="4" w:space="0" w:color="FFC000"/>
+              <w:left w:val="nil"/>
+              <w:bottom w:val="nil"/>
+              <w:right w:val="nil"/>
+            </w:tcBorders>
+            <w:shd w:val="clear" w:color="FFC000" w:fill="FFC000"/>
+            <w:noWrap/>
+            <w:vAlign w:val="bottom"/>
+            <w:hideMark/>
+          </w:tcPr>
+          <w:p>
+            <w:pPr>
+              <w:spacing w:after="0" w:line="240" w:lineRule="auto"/>
+              <w:rPr>
+                <w:rFonts w:ascii="Calibri" w:eastAsia="Times New Roman" w:hAnsi="Calibri" w:cs="Calibri"/>
+                <w:b/>
+                <w:bCs/>
+                <w:color w:val="FFFFFF"/>
+                <w:lang w:eastAsia="en-IN"/>
+              </w:rPr>
+            </w:pPr>
+            <w:r>
+              <w:rPr>
+                <w:rFonts w:ascii="Calibri" w:eastAsia="Times New Roman" w:hAnsi="Calibri" w:cs="Calibri"/>
+                <w:b/>
+                <w:bCs/>
+                <w:color w:val="FFFFFF"/>
+                <w:lang w:eastAsia="en-IN"/>
+              </w:rPr>
+              <w:t>Window (s[L...R])</w:t>
+            </w:r>
+          </w:p>
+        </w:tc>
+        <w:tc>
+          <w:tcPr>
+            <w:tcW w:w="675" w:type="dxa"/>
+            <w:tcBorders>
+              <w:top w:val="single" w:sz="4" w:space="0" w:color="FFC000"/>
+              <w:left w:val="nil"/>
+              <w:bottom w:val="nil"/>
+              <w:right w:val="nil"/>
+            </w:tcBorders>
+            <w:shd w:val="clear" w:color="FFC000" w:fill="FFC000"/>
+            <w:noWrap/>
+            <w:vAlign w:val="bottom"/>
+            <w:hideMark/>
+          </w:tcPr>
+          <w:p>
+            <w:pPr>
+              <w:spacing w:after="0" w:line="240" w:lineRule="auto"/>
+              <w:rPr>
+                <w:rFonts w:ascii="Calibri" w:eastAsia="Times New Roman" w:hAnsi="Calibri" w:cs="Calibri"/>
+                <w:b/>
+                <w:bCs/>
+                <w:color w:val="FFFFFF"/>
+                <w:lang w:eastAsia="en-IN"/>
+              </w:rPr>
+            </w:pPr>
+            <w:r>
+              <w:rPr>
+                <w:rFonts w:ascii="Calibri" w:eastAsia="Times New Roman" w:hAnsi="Calibri" w:cs="Calibri"/>
+                <w:b/>
+                <w:bCs/>
+                <w:color w:val="FFFFFF"/>
+                <w:lang w:eastAsia="en-IN"/>
+              </w:rPr>
+              <w:t>Left</w:t>
+            </w:r>
+          </w:p>
+        </w:tc>
+        <w:tc>
+          <w:tcPr>
+            <w:tcW w:w="790" w:type="dxa"/>
+            <w:tcBorders>
+              <w:top w:val="single" w:sz="4" w:space="0" w:color="FFC000"/>
+              <w:left w:val="nil"/>
+              <w:bottom w:val="nil"/>
+              <w:right w:val="nil"/>
+            </w:tcBorders>
+            <w:shd w:val="clear" w:color="FFC000" w:fill="FFC000"/>
+            <w:noWrap/>
+            <w:vAlign w:val="bottom"/>
+            <w:hideMark/>
+          </w:tcPr>
+          <w:p>
+            <w:pPr>
+              <w:spacing w:after="0" w:line="240" w:lineRule="auto"/>
+              <w:rPr>
+                <w:rFonts w:ascii="Calibri" w:eastAsia="Times New Roman" w:hAnsi="Calibri" w:cs="Calibri"/>
+                <w:b/>
+                <w:bCs/>
+                <w:color w:val="FFFFFF"/>
+                <w:lang w:eastAsia="en-IN"/>
+              </w:rPr>
+            </w:pPr>
+            <w:r>
+              <w:rPr>
+                <w:rFonts w:ascii="Calibri" w:eastAsia="Times New Roman" w:hAnsi="Calibri" w:cs="Calibri"/>
+                <w:b/>
+                <w:bCs/>
+                <w:color w:val="FFFFFF"/>
+                <w:lang w:eastAsia="en-IN"/>
+              </w:rPr>
+              <w:t>Right</w:t>
+            </w:r>
+          </w:p>
+        </w:tc>
+        <w:tc>
+          <w:tcPr>
+            <w:tcW w:w="1601" w:type="dxa"/>
+            <w:tcBorders>
+              <w:top w:val="single" w:sz="4" w:space="0" w:color="FFC000"/>
+              <w:left w:val="nil"/>
+              <w:bottom w:val="nil"/>
+              <w:right w:val="nil"/>
+            </w:tcBorders>
+            <w:shd w:val="clear" w:color="FFC000" w:fill="FFC000"/>
+            <w:noWrap/>
+            <w:vAlign w:val="bottom"/>
+            <w:hideMark/>
+          </w:tcPr>
+          <w:p>
+            <w:pPr>
+              <w:spacing w:after="0" w:line="240" w:lineRule="auto"/>
+              <w:rPr>
+                <w:rFonts w:ascii="Calibri" w:eastAsia="Times New Roman" w:hAnsi="Calibri" w:cs="Calibri"/>
+                <w:b/>
+                <w:bCs/>
+                <w:color w:val="FFFFFF"/>
+                <w:lang w:eastAsia="en-IN"/>
+              </w:rPr>
+            </w:pPr>
+            <w:r>
+              <w:rPr>
+                <w:rFonts w:ascii="Calibri" w:eastAsia="Times New Roman" w:hAnsi="Calibri" w:cs="Calibri"/>
+                <w:b/>
+                <w:bCs/>
+                <w:color w:val="FFFFFF"/>
+                <w:lang w:eastAsia="en-IN"/>
+              </w:rPr>
+              <w:t>Window Chars</w:t>
+            </w:r>
+          </w:p>
+        </w:tc>
+        <w:tc>
+          <w:tcPr>
+            <w:tcW w:w="1350" w:type="dxa"/>
+            <w:tcBorders>
+              <w:top w:val="single" w:sz="4" w:space="0" w:color="FFC000"/>
+              <w:left w:val="nil"/>
+              <w:bottom w:val="nil"/>
+              <w:right w:val="nil"/>
+            </w:tcBorders>
+            <w:shd w:val="clear" w:color="FFC000" w:fill="FFC000"/>
+            <w:noWrap/>
+            <w:vAlign w:val="bottom"/>
+            <w:hideMark/>
+          </w:tcPr>
+          <w:p>
+            <w:pPr>
+              <w:spacing w:after="0" w:line="240" w:lineRule="auto"/>
+              <w:rPr>
+                <w:rFonts w:ascii="Calibri" w:eastAsia="Times New Roman" w:hAnsi="Calibri" w:cs="Calibri"/>
+                <w:b/>
+                <w:bCs/>
+                <w:color w:val="FFFFFF"/>
+                <w:lang w:eastAsia="en-IN"/>
+              </w:rPr>
+            </w:pPr>
+            <w:r>
+              <w:rPr>
+                <w:rFonts w:ascii="Calibri" w:eastAsia="Times New Roman" w:hAnsi="Calibri" w:cs="Calibri"/>
+                <w:b/>
+                <w:bCs/>
+                <w:color w:val="FFFFFF"/>
+                <w:lang w:eastAsia="en-IN"/>
+              </w:rPr>
+              <w:t>Valid Count</w:t>
+            </w:r>
+          </w:p>
+        </w:tc>
+        <w:tc>
+          <w:tcPr>
+            <w:tcW w:w="3665" w:type="dxa"/>
+            <w:tcBorders>
+              <w:top w:val="single" w:sz="4" w:space="0" w:color="FFC000"/>
+              <w:left w:val="nil"/>
+              <w:bottom w:val="nil"/>
+              <w:right w:val="single" w:sz="4" w:space="0" w:color="FFC000"/>
+            </w:tcBorders>
+            <w:shd w:val="clear" w:color="FFC000" w:fill="FFC000"/>
+            <w:noWrap/>
+            <w:vAlign w:val="bottom"/>
+            <w:hideMark/>
+          </w:tcPr>
+          <w:p>
+            <w:pPr>
+              <w:spacing w:after="0" w:line="240" w:lineRule="auto"/>
+              <w:rPr>
+                <w:rFonts w:ascii="Calibri" w:eastAsia="Times New Roman" w:hAnsi="Calibri" w:cs="Calibri"/>
+                <w:b/>
+                <w:bCs/>
+                <w:color w:val="FFFFFF"/>
+                <w:lang w:eastAsia="en-IN"/>
+              </w:rPr>
+            </w:pPr>
+            <w:r>
+              <w:rPr>
+                <w:rFonts w:ascii="Calibri" w:eastAsia="Times New Roman" w:hAnsi="Calibri" w:cs="Calibri"/>
+                <w:b/>
+                <w:bCs/>
+                <w:color w:val="FFFFFF"/>
+                <w:lang w:eastAsia="en-IN"/>
+              </w:rPr>
+              <w:t>Action</w:t>
+            </w:r>
+          </w:p>
+        </w:tc>
+      </w:tr>
+      <w:tr>
+        <w:trPr>
+          <w:trHeight w:val="420"/>
+        </w:trPr>
+        <w:tc>
+          <w:tcPr>
+            <w:tcW w:w="733" w:type="dxa"/>
+            <w:tcBorders>
+              <w:top w:val="single" w:sz="4" w:space="0" w:color="FFC000"/>
+              <w:left w:val="single" w:sz="4" w:space="0" w:color="FFC000"/>
+              <w:bottom w:val="nil"/>
+              <w:right w:val="nil"/>
+            </w:tcBorders>
+            <w:shd w:val="clear" w:color="auto" w:fill="auto"/>
+            <w:noWrap/>
+            <w:vAlign w:val="center"/>
+            <w:hideMark/>
+          </w:tcPr>
+          <w:p>
+            <w:pPr>
+              <w:spacing w:after="0" w:line="240" w:lineRule="auto"/>
+              <w:rPr>
+                <w:rFonts w:ascii="Calibri" w:eastAsia="Times New Roman" w:hAnsi="Calibri" w:cs="Calibri"/>
+                <w:color w:val="000000"/>
+                <w:lang w:eastAsia="en-IN"/>
+              </w:rPr>
+            </w:pPr>
+            <w:r>
+              <w:rPr>
+                <w:rFonts w:ascii="Calibri" w:eastAsia="Times New Roman" w:hAnsi="Calibri" w:cs="Calibri"/>
+                <w:color w:val="000000"/>
+                <w:lang w:eastAsia="en-IN"/>
+              </w:rPr>
+              <w:t>1</w:t>
+            </w:r>
+          </w:p>
+        </w:tc>
+        <w:tc>
+          <w:tcPr>
+            <w:tcW w:w="1967" w:type="dxa"/>
+            <w:tcBorders>
+              <w:top w:val="single" w:sz="4" w:space="0" w:color="FFC000"/>
+              <w:left w:val="nil"/>
+              <w:bottom w:val="nil"/>
+              <w:right w:val="nil"/>
+            </w:tcBorders>
+            <w:shd w:val="clear" w:color="auto" w:fill="auto"/>
+            <w:noWrap/>
+            <w:vAlign w:val="center"/>
+            <w:hideMark/>
+          </w:tcPr>
+          <w:p>
+            <w:pPr>
+              <w:spacing w:after="0" w:line="240" w:lineRule="auto"/>
+              <w:rPr>
+                <w:rFonts w:ascii="Calibri" w:eastAsia="Times New Roman" w:hAnsi="Calibri" w:cs="Calibri"/>
+                <w:color w:val="000000"/>
+                <w:lang w:eastAsia="en-IN"/>
+              </w:rPr>
+            </w:pPr>
+            <w:r>
+              <w:rPr>
+                <w:rFonts w:ascii="Calibri" w:eastAsia="Times New Roman" w:hAnsi="Calibri" w:cs="Calibri"/>
+                <w:color w:val="000000"/>
+                <w:lang w:eastAsia="en-IN"/>
+              </w:rPr>
+              <w:t>A</w:t>
+            </w:r>
+          </w:p>
+        </w:tc>
+        <w:tc>
+          <w:tcPr>
+            <w:tcW w:w="675" w:type="dxa"/>
+            <w:tcBorders>
+              <w:top w:val="single" w:sz="4" w:space="0" w:color="FFC000"/>
+              <w:left w:val="nil"/>
+              <w:bottom w:val="nil"/>
+              <w:right w:val="nil"/>
+            </w:tcBorders>
+            <w:shd w:val="clear" w:color="auto" w:fill="auto"/>
+            <w:noWrap/>
+            <w:vAlign w:val="center"/>
+            <w:hideMark/>
+          </w:tcPr>
+          <w:p>
+            <w:pPr>
+              <w:spacing w:after="0" w:line="240" w:lineRule="auto"/>
+              <w:jc w:val="center"/>
+              <w:rPr>
+                <w:rFonts w:ascii="Calibri" w:eastAsia="Times New Roman" w:hAnsi="Calibri" w:cs="Calibri"/>
+                <w:color w:val="000000"/>
+                <w:lang w:eastAsia="en-IN"/>
+              </w:rPr>
+            </w:pPr>
+            <w:r>
+              <w:rPr>
+                <w:rFonts w:ascii="Calibri" w:eastAsia="Times New Roman" w:hAnsi="Calibri" w:cs="Calibri"/>
+                <w:color w:val="000000"/>
+                <w:lang w:eastAsia="en-IN"/>
+              </w:rPr>
+              <w:t>0</w:t>
+            </w:r>
+          </w:p>
+        </w:tc>
+        <w:tc>
+          <w:tcPr>
+            <w:tcW w:w="790" w:type="dxa"/>
+            <w:tcBorders>
+              <w:top w:val="single" w:sz="4" w:space="0" w:color="FFC000"/>
+              <w:left w:val="nil"/>
+              <w:bottom w:val="nil"/>
+              <w:right w:val="nil"/>
+            </w:tcBorders>
+            <w:shd w:val="clear" w:color="auto" w:fill="auto"/>
+            <w:noWrap/>
+            <w:vAlign w:val="center"/>
+            <w:hideMark/>
+          </w:tcPr>
+          <w:p>
+            <w:pPr>
+              <w:spacing w:after="0" w:line="240" w:lineRule="auto"/>
+              <w:jc w:val="center"/>
+              <w:rPr>
+                <w:rFonts w:ascii="Calibri" w:eastAsia="Times New Roman" w:hAnsi="Calibri" w:cs="Calibri"/>
+                <w:color w:val="000000"/>
+                <w:lang w:eastAsia="en-IN"/>
+              </w:rPr>
+            </w:pPr>
+            <w:r>
+              <w:rPr>
+                <w:rFonts w:ascii="Calibri" w:eastAsia="Times New Roman" w:hAnsi="Calibri" w:cs="Calibri"/>
+                <w:color w:val="000000"/>
+                <w:lang w:eastAsia="en-IN"/>
+              </w:rPr>
+              <w:t>0</w:t>
+            </w:r>
+          </w:p>
+        </w:tc>
+        <w:tc>
+          <w:tcPr>
+            <w:tcW w:w="1601" w:type="dxa"/>
+            <w:tcBorders>
+              <w:top w:val="single" w:sz="4" w:space="0" w:color="FFC000"/>
+              <w:left w:val="nil"/>
+              <w:bottom w:val="nil"/>
+              <w:right w:val="nil"/>
+            </w:tcBorders>
+            <w:shd w:val="clear" w:color="auto" w:fill="auto"/>
+            <w:noWrap/>
+            <w:vAlign w:val="center"/>
+            <w:hideMark/>
+          </w:tcPr>
+          <w:p>
+            <w:pPr>
+              <w:spacing w:after="0" w:line="240" w:lineRule="auto"/>
+              <w:rPr>
+                <w:rFonts w:ascii="Calibri" w:eastAsia="Times New Roman" w:hAnsi="Calibri" w:cs="Calibri"/>
+                <w:color w:val="000000"/>
+                <w:lang w:eastAsia="en-IN"/>
+              </w:rPr>
+            </w:pPr>
+            <w:r>
+              <w:rPr>
+                <w:rFonts w:ascii="Calibri" w:eastAsia="Times New Roman" w:hAnsi="Calibri" w:cs="Calibri"/>
+                <w:color w:val="000000"/>
+                <w:lang w:eastAsia="en-IN"/>
+              </w:rPr>
+              <w:t>{A:1}</w:t>
+            </w:r>
+          </w:p>
+        </w:tc>
+        <w:tc>
+          <w:tcPr>
+            <w:tcW w:w="1350" w:type="dxa"/>
+            <w:tcBorders>
+              <w:top w:val="single" w:sz="4" w:space="0" w:color="FFC000"/>
+              <w:left w:val="nil"/>
+              <w:bottom w:val="nil"/>
+              <w:right w:val="nil"/>
+            </w:tcBorders>
+            <w:shd w:val="clear" w:color="auto" w:fill="auto"/>
+            <w:noWrap/>
+            <w:vAlign w:val="center"/>
+            <w:hideMark/>
+          </w:tcPr>
+          <w:p>
+            <w:pPr>
+              <w:spacing w:after="0" w:line="240" w:lineRule="auto"/>
+              <w:jc w:val="center"/>
+              <w:rPr>
+                <w:rFonts w:ascii="Calibri" w:eastAsia="Times New Roman" w:hAnsi="Calibri" w:cs="Calibri"/>
+                <w:color w:val="000000"/>
+                <w:lang w:eastAsia="en-IN"/>
+              </w:rPr>
+            </w:pPr>
+            <w:r>
+              <w:rPr>
+                <w:rFonts w:ascii="Calibri" w:eastAsia="Times New Roman" w:hAnsi="Calibri" w:cs="Calibri"/>
+                <w:color w:val="000000"/>
+                <w:lang w:eastAsia="en-IN"/>
+              </w:rPr>
+              <w:t>1</w:t>
+            </w:r>
+          </w:p>
+        </w:tc>
+        <w:tc>
+          <w:tcPr>
+            <w:tcW w:w="3665" w:type="dxa"/>
+            <w:tcBorders>
+              <w:top w:val="single" w:sz="4" w:space="0" w:color="FFC000"/>
+              <w:left w:val="nil"/>
+              <w:bottom w:val="nil"/>
+              <w:right w:val="single" w:sz="4" w:space="0" w:color="FFC000"/>
+            </w:tcBorders>
+            <w:shd w:val="clear" w:color="auto" w:fill="auto"/>
+            <w:noWrap/>
+            <w:vAlign w:val="center"/>
+            <w:hideMark/>
+          </w:tcPr>
+          <w:p>
+            <w:pPr>
+              <w:spacing w:after="0" w:line="240" w:lineRule="auto"/>
+              <w:rPr>
+                <w:rFonts w:ascii="Calibri" w:eastAsia="Times New Roman" w:hAnsi="Calibri" w:cs="Calibri"/>
+                <w:color w:val="000000"/>
+                <w:lang w:eastAsia="en-IN"/>
+              </w:rPr>
+            </w:pPr>
+            <w:r>
+              <w:rPr>
+                <w:rFonts w:ascii="Calibri" w:eastAsia="Times New Roman" w:hAnsi="Calibri" w:cs="Calibri"/>
+                <w:color w:val="000000"/>
+                <w:lang w:eastAsia="en-IN"/>
+              </w:rPr>
+              <w:t xml:space="preserve">Found A </w:t>
+            </w:r>
+            <w:r>
+              <w:rPr>
+                <w:rFonts w:ascii="Segoe UI Symbol" w:eastAsia="Times New Roman" w:hAnsi="Segoe UI Symbol" w:cs="Segoe UI Symbol"/>
+                <w:color w:val="000000"/>
+                <w:lang w:eastAsia="en-IN"/>
+              </w:rPr>
+              <w:t>✅</w:t>
+            </w:r>
+          </w:p>
+        </w:tc>
+      </w:tr>
+      <w:tr>
+        <w:trPr>
+          <w:trHeight w:val="420"/>
+        </w:trPr>
+        <w:tc>
+          <w:tcPr>
+            <w:tcW w:w="733" w:type="dxa"/>
+            <w:tcBorders>
+              <w:top w:val="single" w:sz="4" w:space="0" w:color="FFC000"/>
+              <w:left w:val="single" w:sz="4" w:space="0" w:color="FFC000"/>
+              <w:bottom w:val="nil"/>
+              <w:right w:val="nil"/>
+            </w:tcBorders>
+            <w:shd w:val="clear" w:color="auto" w:fill="auto"/>
+            <w:noWrap/>
+            <w:vAlign w:val="center"/>
+            <w:hideMark/>
+          </w:tcPr>
+          <w:p>
+            <w:pPr>
+              <w:spacing w:after="0" w:line="240" w:lineRule="auto"/>
+              <w:rPr>
+                <w:rFonts w:ascii="Calibri" w:eastAsia="Times New Roman" w:hAnsi="Calibri" w:cs="Calibri"/>
+                <w:color w:val="000000"/>
+                <w:lang w:eastAsia="en-IN"/>
+              </w:rPr>
+            </w:pPr>
+            <w:r>
+              <w:rPr>
+                <w:rFonts w:ascii="Calibri" w:eastAsia="Times New Roman" w:hAnsi="Calibri" w:cs="Calibri"/>
+                <w:color w:val="000000"/>
+                <w:lang w:eastAsia="en-IN"/>
+              </w:rPr>
+              <w:t>2</w:t>
+            </w:r>
+          </w:p>
+        </w:tc>
+        <w:tc>
+          <w:tcPr>
+            <w:tcW w:w="1967" w:type="dxa"/>
+            <w:tcBorders>
+              <w:top w:val="single" w:sz="4" w:space="0" w:color="FFC000"/>
+              <w:left w:val="nil"/>
+              <w:bottom w:val="nil"/>
+              <w:right w:val="nil"/>
+            </w:tcBorders>
+            <w:shd w:val="clear" w:color="auto" w:fill="auto"/>
+            <w:noWrap/>
+            <w:vAlign w:val="center"/>
+            <w:hideMark/>
+          </w:tcPr>
+          <w:p>
+            <w:pPr>
+              <w:spacing w:after="0" w:line="240" w:lineRule="auto"/>
+              <w:rPr>
+                <w:rFonts w:ascii="Calibri" w:eastAsia="Times New Roman" w:hAnsi="Calibri" w:cs="Calibri"/>
+                <w:color w:val="000000"/>
+                <w:lang w:eastAsia="en-IN"/>
+              </w:rPr>
+            </w:pPr>
+            <w:r>
+              <w:rPr>
+                <w:rFonts w:ascii="Calibri" w:eastAsia="Times New Roman" w:hAnsi="Calibri" w:cs="Calibri"/>
+                <w:color w:val="000000"/>
+                <w:lang w:eastAsia="en-IN"/>
+              </w:rPr>
+              <w:t>AD</w:t>
+            </w:r>
+          </w:p>
+        </w:tc>
+        <w:tc>
+          <w:tcPr>
+            <w:tcW w:w="675" w:type="dxa"/>
+            <w:tcBorders>
+              <w:top w:val="single" w:sz="4" w:space="0" w:color="FFC000"/>
+              <w:left w:val="nil"/>
+              <w:bottom w:val="nil"/>
+              <w:right w:val="nil"/>
+            </w:tcBorders>
+            <w:shd w:val="clear" w:color="auto" w:fill="auto"/>
+            <w:noWrap/>
+            <w:vAlign w:val="center"/>
+            <w:hideMark/>
+          </w:tcPr>
+          <w:p>
+            <w:pPr>
+              <w:spacing w:after="0" w:line="240" w:lineRule="auto"/>
+              <w:jc w:val="center"/>
+              <w:rPr>
+                <w:rFonts w:ascii="Calibri" w:eastAsia="Times New Roman" w:hAnsi="Calibri" w:cs="Calibri"/>
+                <w:color w:val="000000"/>
+                <w:lang w:eastAsia="en-IN"/>
+              </w:rPr>
+            </w:pPr>
+            <w:r>
+              <w:rPr>
+                <w:rFonts w:ascii="Calibri" w:eastAsia="Times New Roman" w:hAnsi="Calibri" w:cs="Calibri"/>
+                <w:color w:val="000000"/>
+                <w:lang w:eastAsia="en-IN"/>
+              </w:rPr>
+              <w:t>0</w:t>
+            </w:r>
+          </w:p>
+        </w:tc>
+        <w:tc>
+          <w:tcPr>
+            <w:tcW w:w="790" w:type="dxa"/>
+            <w:tcBorders>
+              <w:top w:val="single" w:sz="4" w:space="0" w:color="FFC000"/>
+              <w:left w:val="nil"/>
+              <w:bottom w:val="nil"/>
+              <w:right w:val="nil"/>
+            </w:tcBorders>
+            <w:shd w:val="clear" w:color="auto" w:fill="auto"/>
+            <w:noWrap/>
+            <w:vAlign w:val="center"/>
+            <w:hideMark/>
+          </w:tcPr>
+          <w:p>
+            <w:pPr>
+              <w:spacing w:after="0" w:line="240" w:lineRule="auto"/>
+              <w:jc w:val="center"/>
+              <w:rPr>
+                <w:rFonts w:ascii="Calibri" w:eastAsia="Times New Roman" w:hAnsi="Calibri" w:cs="Calibri"/>
+                <w:color w:val="000000"/>
+                <w:lang w:eastAsia="en-IN"/>
+              </w:rPr>
+            </w:pPr>
+            <w:r>
+              <w:rPr>
+                <w:rFonts w:ascii="Calibri" w:eastAsia="Times New Roman" w:hAnsi="Calibri" w:cs="Calibri"/>
+                <w:color w:val="000000"/>
+                <w:lang w:eastAsia="en-IN"/>
+              </w:rPr>
+              <w:t>1</w:t>
+            </w:r>
+          </w:p>
+        </w:tc>
+        <w:tc>
+          <w:tcPr>
+            <w:tcW w:w="1601" w:type="dxa"/>
+            <w:tcBorders>
+              <w:top w:val="single" w:sz="4" w:space="0" w:color="FFC000"/>
+              <w:left w:val="nil"/>
+              <w:bottom w:val="nil"/>
+              <w:right w:val="nil"/>
+            </w:tcBorders>
+            <w:shd w:val="clear" w:color="auto" w:fill="auto"/>
+            <w:noWrap/>
+            <w:vAlign w:val="center"/>
+            <w:hideMark/>
+          </w:tcPr>
+          <w:p>
+            <w:pPr>
+              <w:spacing w:after="0" w:line="240" w:lineRule="auto"/>
+              <w:rPr>
+                <w:rFonts w:ascii="Calibri" w:eastAsia="Times New Roman" w:hAnsi="Calibri" w:cs="Calibri"/>
+                <w:color w:val="000000"/>
+                <w:lang w:eastAsia="en-IN"/>
+              </w:rPr>
+            </w:pPr>
+            <w:r>
+              <w:rPr>
+                <w:rFonts w:ascii="Calibri" w:eastAsia="Times New Roman" w:hAnsi="Calibri" w:cs="Calibri"/>
+                <w:color w:val="000000"/>
+                <w:lang w:eastAsia="en-IN"/>
+              </w:rPr>
+              <w:t>{A:1, D:1}</w:t>
+            </w:r>
+          </w:p>
+        </w:tc>
+        <w:tc>
+          <w:tcPr>
+            <w:tcW w:w="1350" w:type="dxa"/>
+            <w:tcBorders>
+              <w:top w:val="single" w:sz="4" w:space="0" w:color="FFC000"/>
+              <w:left w:val="nil"/>
+              <w:bottom w:val="nil"/>
+              <w:right w:val="nil"/>
+            </w:tcBorders>
+            <w:shd w:val="clear" w:color="auto" w:fill="auto"/>
+            <w:noWrap/>
+            <w:vAlign w:val="center"/>
+            <w:hideMark/>
+          </w:tcPr>
+          <w:p>
+            <w:pPr>
+              <w:spacing w:after="0" w:line="240" w:lineRule="auto"/>
+              <w:jc w:val="center"/>
+              <w:rPr>
+                <w:rFonts w:ascii="Calibri" w:eastAsia="Times New Roman" w:hAnsi="Calibri" w:cs="Calibri"/>
+                <w:color w:val="000000"/>
+                <w:lang w:eastAsia="en-IN"/>
+              </w:rPr>
+            </w:pPr>
+            <w:r>
+              <w:rPr>
+                <w:rFonts w:ascii="Calibri" w:eastAsia="Times New Roman" w:hAnsi="Calibri" w:cs="Calibri"/>
+                <w:color w:val="000000"/>
+                <w:lang w:eastAsia="en-IN"/>
+              </w:rPr>
+              <w:t>1</w:t>
+            </w:r>
+          </w:p>
+        </w:tc>
+        <w:tc>
+          <w:tcPr>
+            <w:tcW w:w="3665" w:type="dxa"/>
+            <w:tcBorders>
+              <w:top w:val="single" w:sz="4" w:space="0" w:color="FFC000"/>
+              <w:left w:val="nil"/>
+              <w:bottom w:val="nil"/>
+              <w:right w:val="single" w:sz="4" w:space="0" w:color="FFC000"/>
+            </w:tcBorders>
+            <w:shd w:val="clear" w:color="auto" w:fill="auto"/>
+            <w:noWrap/>
+            <w:vAlign w:val="center"/>
+            <w:hideMark/>
+          </w:tcPr>
+          <w:p>
+            <w:pPr>
+              <w:spacing w:after="0" w:line="240" w:lineRule="auto"/>
+              <w:rPr>
+                <w:rFonts w:ascii="Calibri" w:eastAsia="Times New Roman" w:hAnsi="Calibri" w:cs="Calibri"/>
+                <w:color w:val="000000"/>
+                <w:lang w:eastAsia="en-IN"/>
+              </w:rPr>
+            </w:pPr>
+            <w:r>
+              <w:rPr>
+                <w:rFonts w:ascii="Calibri" w:eastAsia="Times New Roman" w:hAnsi="Calibri" w:cs="Calibri"/>
+                <w:color w:val="000000"/>
+                <w:lang w:eastAsia="en-IN"/>
+              </w:rPr>
+              <w:t>D not in t → ignore</w:t>
+            </w:r>
+          </w:p>
+        </w:tc>
+      </w:tr>
+      <w:tr>
+        <w:trPr>
+          <w:trHeight w:val="420"/>
+        </w:trPr>
+        <w:tc>
+          <w:tcPr>
+            <w:tcW w:w="733" w:type="dxa"/>
+            <w:tcBorders>
+              <w:top w:val="single" w:sz="4" w:space="0" w:color="FFC000"/>
+              <w:left w:val="single" w:sz="4" w:space="0" w:color="FFC000"/>
+              <w:bottom w:val="nil"/>
+              <w:right w:val="nil"/>
+            </w:tcBorders>
+            <w:shd w:val="clear" w:color="auto" w:fill="auto"/>
+            <w:noWrap/>
+            <w:vAlign w:val="center"/>
+            <w:hideMark/>
+          </w:tcPr>
+          <w:p>
+            <w:pPr>
+              <w:spacing w:after="0" w:line="240" w:lineRule="auto"/>
+              <w:rPr>
+                <w:rFonts w:ascii="Calibri" w:eastAsia="Times New Roman" w:hAnsi="Calibri" w:cs="Calibri"/>
+                <w:color w:val="000000"/>
+                <w:lang w:eastAsia="en-IN"/>
+              </w:rPr>
+            </w:pPr>
+            <w:r>
+              <w:rPr>
+                <w:rFonts w:ascii="Calibri" w:eastAsia="Times New Roman" w:hAnsi="Calibri" w:cs="Calibri"/>
+                <w:color w:val="000000"/>
+                <w:lang w:eastAsia="en-IN"/>
+              </w:rPr>
+              <w:t>3</w:t>
+            </w:r>
+          </w:p>
+        </w:tc>
+        <w:tc>
+          <w:tcPr>
+            <w:tcW w:w="1967" w:type="dxa"/>
+            <w:tcBorders>
+              <w:top w:val="single" w:sz="4" w:space="0" w:color="FFC000"/>
+              <w:left w:val="nil"/>
+              <w:bottom w:val="nil"/>
+              <w:right w:val="nil"/>
+            </w:tcBorders>
+            <w:shd w:val="clear" w:color="auto" w:fill="auto"/>
+            <w:noWrap/>
+            <w:vAlign w:val="center"/>
+            <w:hideMark/>
+          </w:tcPr>
+          <w:p>
+            <w:pPr>
+              <w:spacing w:after="0" w:line="240" w:lineRule="auto"/>
+              <w:rPr>
+                <w:rFonts w:ascii="Calibri" w:eastAsia="Times New Roman" w:hAnsi="Calibri" w:cs="Calibri"/>
+                <w:color w:val="000000"/>
+                <w:lang w:eastAsia="en-IN"/>
+              </w:rPr>
+            </w:pPr>
+            <w:r>
+              <w:rPr>
+                <w:rFonts w:ascii="Calibri" w:eastAsia="Times New Roman" w:hAnsi="Calibri" w:cs="Calibri"/>
+                <w:color w:val="000000"/>
+                <w:lang w:eastAsia="en-IN"/>
+              </w:rPr>
+              <w:t>ADO</w:t>
+            </w:r>
+          </w:p>
+        </w:tc>
+        <w:tc>
+          <w:tcPr>
+            <w:tcW w:w="675" w:type="dxa"/>
+            <w:tcBorders>
+              <w:top w:val="single" w:sz="4" w:space="0" w:color="FFC000"/>
+              <w:left w:val="nil"/>
+              <w:bottom w:val="nil"/>
+              <w:right w:val="nil"/>
+            </w:tcBorders>
+            <w:shd w:val="clear" w:color="auto" w:fill="auto"/>
+            <w:noWrap/>
+            <w:vAlign w:val="center"/>
+            <w:hideMark/>
+          </w:tcPr>
+          <w:p>
+            <w:pPr>
+              <w:spacing w:after="0" w:line="240" w:lineRule="auto"/>
+              <w:jc w:val="center"/>
+              <w:rPr>
+                <w:rFonts w:ascii="Calibri" w:eastAsia="Times New Roman" w:hAnsi="Calibri" w:cs="Calibri"/>
+                <w:color w:val="000000"/>
+                <w:lang w:eastAsia="en-IN"/>
+              </w:rPr>
+            </w:pPr>
+            <w:r>
+              <w:rPr>
+                <w:rFonts w:ascii="Calibri" w:eastAsia="Times New Roman" w:hAnsi="Calibri" w:cs="Calibri"/>
+                <w:color w:val="000000"/>
+                <w:lang w:eastAsia="en-IN"/>
+              </w:rPr>
+              <w:t>0</w:t>
+            </w:r>
+          </w:p>
+        </w:tc>
+        <w:tc>
+          <w:tcPr>
+            <w:tcW w:w="790" w:type="dxa"/>
+            <w:tcBorders>
+              <w:top w:val="single" w:sz="4" w:space="0" w:color="FFC000"/>
+              <w:left w:val="nil"/>
+              <w:bottom w:val="nil"/>
+              <w:right w:val="nil"/>
+            </w:tcBorders>
+            <w:shd w:val="clear" w:color="auto" w:fill="auto"/>
+            <w:noWrap/>
+            <w:vAlign w:val="center"/>
+            <w:hideMark/>
+          </w:tcPr>
+          <w:p>
+            <w:pPr>
+              <w:spacing w:after="0" w:line="240" w:lineRule="auto"/>
+              <w:jc w:val="center"/>
+              <w:rPr>
+                <w:rFonts w:ascii="Calibri" w:eastAsia="Times New Roman" w:hAnsi="Calibri" w:cs="Calibri"/>
+                <w:color w:val="000000"/>
+                <w:lang w:eastAsia="en-IN"/>
+              </w:rPr>
+            </w:pPr>
+            <w:r>
+              <w:rPr>
+                <w:rFonts w:ascii="Calibri" w:eastAsia="Times New Roman" w:hAnsi="Calibri" w:cs="Calibri"/>
+                <w:color w:val="000000"/>
+                <w:lang w:eastAsia="en-IN"/>
+              </w:rPr>
+              <w:t>2</w:t>
+            </w:r>
+          </w:p>
+        </w:tc>
+        <w:tc>
+          <w:tcPr>
+            <w:tcW w:w="1601" w:type="dxa"/>
+            <w:tcBorders>
+              <w:top w:val="single" w:sz="4" w:space="0" w:color="FFC000"/>
+              <w:left w:val="nil"/>
+              <w:bottom w:val="nil"/>
+              <w:right w:val="nil"/>
+            </w:tcBorders>
+            <w:shd w:val="clear" w:color="auto" w:fill="auto"/>
+            <w:noWrap/>
+            <w:vAlign w:val="center"/>
+            <w:hideMark/>
+          </w:tcPr>
+          <w:p>
+            <w:pPr>
+              <w:spacing w:after="0" w:line="240" w:lineRule="auto"/>
+              <w:rPr>
+                <w:rFonts w:ascii="Calibri" w:eastAsia="Times New Roman" w:hAnsi="Calibri" w:cs="Calibri"/>
+                <w:color w:val="000000"/>
+                <w:lang w:eastAsia="en-IN"/>
+              </w:rPr>
+            </w:pPr>
+            <w:r>
+              <w:rPr>
+                <w:rFonts w:ascii="Calibri" w:eastAsia="Times New Roman" w:hAnsi="Calibri" w:cs="Calibri"/>
+                <w:color w:val="000000"/>
+                <w:lang w:eastAsia="en-IN"/>
+              </w:rPr>
+              <w:t>{A:1, D:1, O:1}</w:t>
+            </w:r>
+          </w:p>
+        </w:tc>
+        <w:tc>
+          <w:tcPr>
+            <w:tcW w:w="1350" w:type="dxa"/>
+            <w:tcBorders>
+              <w:top w:val="single" w:sz="4" w:space="0" w:color="FFC000"/>
+              <w:left w:val="nil"/>
+              <w:bottom w:val="nil"/>
+              <w:right w:val="nil"/>
+            </w:tcBorders>
+            <w:shd w:val="clear" w:color="auto" w:fill="auto"/>
+            <w:noWrap/>
+            <w:vAlign w:val="center"/>
+            <w:hideMark/>
+          </w:tcPr>
+          <w:p>
+            <w:pPr>
+              <w:spacing w:after="0" w:line="240" w:lineRule="auto"/>
+              <w:jc w:val="center"/>
+              <w:rPr>
+                <w:rFonts w:ascii="Calibri" w:eastAsia="Times New Roman" w:hAnsi="Calibri" w:cs="Calibri"/>
+                <w:color w:val="000000"/>
+                <w:lang w:eastAsia="en-IN"/>
+              </w:rPr>
+            </w:pPr>
+            <w:r>
+              <w:rPr>
+                <w:rFonts w:ascii="Calibri" w:eastAsia="Times New Roman" w:hAnsi="Calibri" w:cs="Calibri"/>
+                <w:color w:val="000000"/>
+                <w:lang w:eastAsia="en-IN"/>
+              </w:rPr>
+              <w:t>1</w:t>
+            </w:r>
+          </w:p>
+        </w:tc>
+        <w:tc>
+          <w:tcPr>
+            <w:tcW w:w="3665" w:type="dxa"/>
+            <w:tcBorders>
+              <w:top w:val="single" w:sz="4" w:space="0" w:color="FFC000"/>
+              <w:left w:val="nil"/>
+              <w:bottom w:val="nil"/>
+              <w:right w:val="single" w:sz="4" w:space="0" w:color="FFC000"/>
+            </w:tcBorders>
+            <w:shd w:val="clear" w:color="auto" w:fill="auto"/>
+            <w:noWrap/>
+            <w:vAlign w:val="center"/>
+            <w:hideMark/>
+          </w:tcPr>
+          <w:p>
+            <w:pPr>
+              <w:spacing w:after="0" w:line="240" w:lineRule="auto"/>
+              <w:rPr>
+                <w:rFonts w:ascii="Calibri" w:eastAsia="Times New Roman" w:hAnsi="Calibri" w:cs="Calibri"/>
+                <w:color w:val="000000"/>
+                <w:lang w:eastAsia="en-IN"/>
+              </w:rPr>
+            </w:pPr>
+            <w:r>
+              <w:rPr>
+                <w:rFonts w:ascii="Calibri" w:eastAsia="Times New Roman" w:hAnsi="Calibri" w:cs="Calibri"/>
+                <w:color w:val="000000"/>
+                <w:lang w:eastAsia="en-IN"/>
+              </w:rPr>
+              <w:t>O not in t → ignore</w:t>
+            </w:r>
+          </w:p>
+        </w:tc>
+      </w:tr>
+      <w:tr>
+        <w:trPr>
+          <w:trHeight w:val="420"/>
+        </w:trPr>
+        <w:tc>
+          <w:tcPr>
+            <w:tcW w:w="733" w:type="dxa"/>
+            <w:tcBorders>
+              <w:top w:val="single" w:sz="4" w:space="0" w:color="FFC000"/>
+              <w:left w:val="single" w:sz="4" w:space="0" w:color="FFC000"/>
+              <w:bottom w:val="nil"/>
+              <w:right w:val="nil"/>
+            </w:tcBorders>
+            <w:shd w:val="clear" w:color="auto" w:fill="auto"/>
+            <w:noWrap/>
+            <w:vAlign w:val="center"/>
+            <w:hideMark/>
+          </w:tcPr>
+          <w:p>
+            <w:pPr>
+              <w:spacing w:after="0" w:line="240" w:lineRule="auto"/>
+              <w:rPr>
+                <w:rFonts w:ascii="Calibri" w:eastAsia="Times New Roman" w:hAnsi="Calibri" w:cs="Calibri"/>
+                <w:color w:val="000000"/>
+                <w:lang w:eastAsia="en-IN"/>
+              </w:rPr>
+            </w:pPr>
+            <w:r>
+              <w:rPr>
+                <w:rFonts w:ascii="Calibri" w:eastAsia="Times New Roman" w:hAnsi="Calibri" w:cs="Calibri"/>
+                <w:color w:val="000000"/>
+                <w:lang w:eastAsia="en-IN"/>
+              </w:rPr>
+              <w:t>4</w:t>
+            </w:r>
+          </w:p>
+        </w:tc>
+        <w:tc>
+          <w:tcPr>
+            <w:tcW w:w="1967" w:type="dxa"/>
+            <w:tcBorders>
+              <w:top w:val="single" w:sz="4" w:space="0" w:color="FFC000"/>
+              <w:left w:val="nil"/>
+              <w:bottom w:val="nil"/>
+              <w:right w:val="nil"/>
+            </w:tcBorders>
+            <w:shd w:val="clear" w:color="auto" w:fill="auto"/>
+            <w:noWrap/>
+            <w:vAlign w:val="center"/>
+            <w:hideMark/>
+          </w:tcPr>
+          <w:p>
+            <w:pPr>
+              <w:spacing w:after="0" w:line="240" w:lineRule="auto"/>
+              <w:rPr>
+                <w:rFonts w:ascii="Calibri" w:eastAsia="Times New Roman" w:hAnsi="Calibri" w:cs="Calibri"/>
+                <w:color w:val="000000"/>
+                <w:lang w:eastAsia="en-IN"/>
+              </w:rPr>
+            </w:pPr>
+            <w:r>
+              <w:rPr>
+                <w:rFonts w:ascii="Calibri" w:eastAsia="Times New Roman" w:hAnsi="Calibri" w:cs="Calibri"/>
+                <w:color w:val="000000"/>
+                <w:lang w:eastAsia="en-IN"/>
+              </w:rPr>
+              <w:t>ADOB</w:t>
+            </w:r>
+          </w:p>
+        </w:tc>
+        <w:tc>
+          <w:tcPr>
+            <w:tcW w:w="675" w:type="dxa"/>
+            <w:tcBorders>
+              <w:top w:val="single" w:sz="4" w:space="0" w:color="FFC000"/>
+              <w:left w:val="nil"/>
+              <w:bottom w:val="nil"/>
+              <w:right w:val="nil"/>
+            </w:tcBorders>
+            <w:shd w:val="clear" w:color="auto" w:fill="auto"/>
+            <w:noWrap/>
+            <w:vAlign w:val="center"/>
+            <w:hideMark/>
+          </w:tcPr>
+          <w:p>
+            <w:pPr>
+              <w:spacing w:after="0" w:line="240" w:lineRule="auto"/>
+              <w:jc w:val="center"/>
+              <w:rPr>
+                <w:rFonts w:ascii="Calibri" w:eastAsia="Times New Roman" w:hAnsi="Calibri" w:cs="Calibri"/>
+                <w:color w:val="000000"/>
+                <w:lang w:eastAsia="en-IN"/>
+              </w:rPr>
+            </w:pPr>
+            <w:r>
+              <w:rPr>
+                <w:rFonts w:ascii="Calibri" w:eastAsia="Times New Roman" w:hAnsi="Calibri" w:cs="Calibri"/>
+                <w:color w:val="000000"/>
+                <w:lang w:eastAsia="en-IN"/>
+              </w:rPr>
+              <w:t>0</w:t>
+            </w:r>
+          </w:p>
+        </w:tc>
+        <w:tc>
+          <w:tcPr>
+            <w:tcW w:w="790" w:type="dxa"/>
+            <w:tcBorders>
+              <w:top w:val="single" w:sz="4" w:space="0" w:color="FFC000"/>
+              <w:left w:val="nil"/>
+              <w:bottom w:val="nil"/>
+              <w:right w:val="nil"/>
+            </w:tcBorders>
+            <w:shd w:val="clear" w:color="auto" w:fill="auto"/>
+            <w:noWrap/>
+            <w:vAlign w:val="center"/>
+            <w:hideMark/>
+          </w:tcPr>
+          <w:p>
+            <w:pPr>
+              <w:spacing w:after="0" w:line="240" w:lineRule="auto"/>
+              <w:jc w:val="center"/>
+              <w:rPr>
+                <w:rFonts w:ascii="Calibri" w:eastAsia="Times New Roman" w:hAnsi="Calibri" w:cs="Calibri"/>
+                <w:color w:val="000000"/>
+                <w:lang w:eastAsia="en-IN"/>
+              </w:rPr>
+            </w:pPr>
+            <w:r>
+              <w:rPr>
+                <w:rFonts w:ascii="Calibri" w:eastAsia="Times New Roman" w:hAnsi="Calibri" w:cs="Calibri"/>
+                <w:color w:val="000000"/>
+                <w:lang w:eastAsia="en-IN"/>
+              </w:rPr>
+              <w:t>3</w:t>
+            </w:r>
+          </w:p>
+        </w:tc>
+        <w:tc>
+          <w:tcPr>
+            <w:tcW w:w="1601" w:type="dxa"/>
+            <w:tcBorders>
+              <w:top w:val="single" w:sz="4" w:space="0" w:color="FFC000"/>
+              <w:left w:val="nil"/>
+              <w:bottom w:val="nil"/>
+              <w:right w:val="nil"/>
+            </w:tcBorders>
+            <w:shd w:val="clear" w:color="auto" w:fill="auto"/>
+            <w:noWrap/>
+            <w:vAlign w:val="center"/>
+            <w:hideMark/>
+          </w:tcPr>
+          <w:p>
+            <w:pPr>
+              <w:spacing w:after="0" w:line="240" w:lineRule="auto"/>
+              <w:rPr>
+                <w:rFonts w:ascii="Calibri" w:eastAsia="Times New Roman" w:hAnsi="Calibri" w:cs="Calibri"/>
+                <w:color w:val="000000"/>
+                <w:lang w:eastAsia="en-IN"/>
+              </w:rPr>
+            </w:pPr>
+            <w:r>
+              <w:rPr>
+                <w:rFonts w:ascii="Calibri" w:eastAsia="Times New Roman" w:hAnsi="Calibri" w:cs="Calibri"/>
+                <w:color w:val="000000"/>
+                <w:lang w:eastAsia="en-IN"/>
+              </w:rPr>
+              <w:t>{A:1, B:1}</w:t>
+            </w:r>
+          </w:p>
+        </w:tc>
+        <w:tc>
+          <w:tcPr>
+            <w:tcW w:w="1350" w:type="dxa"/>
+            <w:tcBorders>
+              <w:top w:val="single" w:sz="4" w:space="0" w:color="FFC000"/>
+              <w:left w:val="nil"/>
+              <w:bottom w:val="nil"/>
+              <w:right w:val="nil"/>
+            </w:tcBorders>
+            <w:shd w:val="clear" w:color="auto" w:fill="auto"/>
+            <w:noWrap/>
+            <w:vAlign w:val="center"/>
+            <w:hideMark/>
+          </w:tcPr>
+          <w:p>
+            <w:pPr>
+              <w:spacing w:after="0" w:line="240" w:lineRule="auto"/>
+              <w:jc w:val="center"/>
+              <w:rPr>
+                <w:rFonts w:ascii="Calibri" w:eastAsia="Times New Roman" w:hAnsi="Calibri" w:cs="Calibri"/>
+                <w:color w:val="000000"/>
+                <w:lang w:eastAsia="en-IN"/>
+              </w:rPr>
+            </w:pPr>
+            <w:r>
+              <w:rPr>
+                <w:rFonts w:ascii="Calibri" w:eastAsia="Times New Roman" w:hAnsi="Calibri" w:cs="Calibri"/>
+                <w:color w:val="000000"/>
+                <w:lang w:eastAsia="en-IN"/>
+              </w:rPr>
+              <w:t>2</w:t>
+            </w:r>
+          </w:p>
+        </w:tc>
+        <w:tc>
+          <w:tcPr>
+            <w:tcW w:w="3665" w:type="dxa"/>
+            <w:tcBorders>
+              <w:top w:val="single" w:sz="4" w:space="0" w:color="FFC000"/>
+              <w:left w:val="nil"/>
+              <w:bottom w:val="nil"/>
+              <w:right w:val="single" w:sz="4" w:space="0" w:color="FFC000"/>
+            </w:tcBorders>
+            <w:shd w:val="clear" w:color="auto" w:fill="auto"/>
+            <w:noWrap/>
+            <w:vAlign w:val="center"/>
+            <w:hideMark/>
+          </w:tcPr>
+          <w:p>
+            <w:pPr>
+              <w:spacing w:after="0" w:line="240" w:lineRule="auto"/>
+              <w:rPr>
+                <w:rFonts w:ascii="Calibri" w:eastAsia="Times New Roman" w:hAnsi="Calibri" w:cs="Calibri"/>
+                <w:color w:val="000000"/>
+                <w:lang w:eastAsia="en-IN"/>
+              </w:rPr>
+            </w:pPr>
+            <w:r>
+              <w:rPr>
+                <w:rFonts w:ascii="Calibri" w:eastAsia="Times New Roman" w:hAnsi="Calibri" w:cs="Calibri"/>
+                <w:color w:val="000000"/>
+                <w:lang w:eastAsia="en-IN"/>
+              </w:rPr>
+              <w:t xml:space="preserve">Found B </w:t>
+            </w:r>
+            <w:r>
+              <w:rPr>
+                <w:rFonts w:ascii="Segoe UI Symbol" w:eastAsia="Times New Roman" w:hAnsi="Segoe UI Symbol" w:cs="Segoe UI Symbol"/>
+                <w:color w:val="000000"/>
+                <w:lang w:eastAsia="en-IN"/>
+              </w:rPr>
+              <w:t>✅</w:t>
+            </w:r>
+          </w:p>
+        </w:tc>
+      </w:tr>
+      <w:tr>
+        <w:trPr>
+          <w:trHeight w:val="420"/>
+        </w:trPr>
+        <w:tc>
+          <w:tcPr>
+            <w:tcW w:w="733" w:type="dxa"/>
+            <w:tcBorders>
+              <w:top w:val="single" w:sz="4" w:space="0" w:color="FFC000"/>
+              <w:left w:val="single" w:sz="4" w:space="0" w:color="FFC000"/>
+              <w:bottom w:val="nil"/>
+              <w:right w:val="nil"/>
+            </w:tcBorders>
+            <w:shd w:val="clear" w:color="auto" w:fill="auto"/>
+            <w:noWrap/>
+            <w:vAlign w:val="center"/>
+            <w:hideMark/>
+          </w:tcPr>
+          <w:p>
+            <w:pPr>
+              <w:spacing w:after="0" w:line="240" w:lineRule="auto"/>
+              <w:rPr>
+                <w:rFonts w:ascii="Calibri" w:eastAsia="Times New Roman" w:hAnsi="Calibri" w:cs="Calibri"/>
+                <w:color w:val="000000"/>
+                <w:lang w:eastAsia="en-IN"/>
+              </w:rPr>
+            </w:pPr>
+            <w:r>
+              <w:rPr>
+                <w:rFonts w:ascii="Calibri" w:eastAsia="Times New Roman" w:hAnsi="Calibri" w:cs="Calibri"/>
+                <w:color w:val="000000"/>
+                <w:lang w:eastAsia="en-IN"/>
+              </w:rPr>
+              <w:t>5</w:t>
+            </w:r>
+          </w:p>
+        </w:tc>
+        <w:tc>
+          <w:tcPr>
+            <w:tcW w:w="1967" w:type="dxa"/>
+            <w:tcBorders>
+              <w:top w:val="single" w:sz="4" w:space="0" w:color="FFC000"/>
+              <w:left w:val="nil"/>
+              <w:bottom w:val="nil"/>
+              <w:right w:val="nil"/>
+            </w:tcBorders>
+            <w:shd w:val="clear" w:color="auto" w:fill="auto"/>
+            <w:noWrap/>
+            <w:vAlign w:val="center"/>
+            <w:hideMark/>
+          </w:tcPr>
+          <w:p>
+            <w:pPr>
+              <w:spacing w:after="0" w:line="240" w:lineRule="auto"/>
+              <w:rPr>
+                <w:rFonts w:ascii="Calibri" w:eastAsia="Times New Roman" w:hAnsi="Calibri" w:cs="Calibri"/>
+                <w:color w:val="000000"/>
+                <w:lang w:eastAsia="en-IN"/>
+              </w:rPr>
+            </w:pPr>
+            <w:r>
+              <w:rPr>
+                <w:rFonts w:ascii="Calibri" w:eastAsia="Times New Roman" w:hAnsi="Calibri" w:cs="Calibri"/>
+                <w:color w:val="000000"/>
+                <w:lang w:eastAsia="en-IN"/>
+              </w:rPr>
+              <w:t>ADOBE</w:t>
+            </w:r>
+          </w:p>
+        </w:tc>
+        <w:tc>
+          <w:tcPr>
+            <w:tcW w:w="675" w:type="dxa"/>
+            <w:tcBorders>
+              <w:top w:val="single" w:sz="4" w:space="0" w:color="FFC000"/>
+              <w:left w:val="nil"/>
+              <w:bottom w:val="nil"/>
+              <w:right w:val="nil"/>
+            </w:tcBorders>
+            <w:shd w:val="clear" w:color="auto" w:fill="auto"/>
+            <w:noWrap/>
+            <w:vAlign w:val="center"/>
+            <w:hideMark/>
+          </w:tcPr>
+          <w:p>
+            <w:pPr>
+              <w:spacing w:after="0" w:line="240" w:lineRule="auto"/>
+              <w:jc w:val="center"/>
+              <w:rPr>
+                <w:rFonts w:ascii="Calibri" w:eastAsia="Times New Roman" w:hAnsi="Calibri" w:cs="Calibri"/>
+                <w:color w:val="000000"/>
+                <w:lang w:eastAsia="en-IN"/>
+              </w:rPr>
+            </w:pPr>
+            <w:r>
+              <w:rPr>
+                <w:rFonts w:ascii="Calibri" w:eastAsia="Times New Roman" w:hAnsi="Calibri" w:cs="Calibri"/>
+                <w:color w:val="000000"/>
+                <w:lang w:eastAsia="en-IN"/>
+              </w:rPr>
+              <w:t>0</w:t>
+            </w:r>
+          </w:p>
+        </w:tc>
+        <w:tc>
+          <w:tcPr>
+            <w:tcW w:w="790" w:type="dxa"/>
+            <w:tcBorders>
+              <w:top w:val="single" w:sz="4" w:space="0" w:color="FFC000"/>
+              <w:left w:val="nil"/>
+              <w:bottom w:val="nil"/>
+              <w:right w:val="nil"/>
+            </w:tcBorders>
+            <w:shd w:val="clear" w:color="auto" w:fill="auto"/>
+            <w:noWrap/>
+            <w:vAlign w:val="center"/>
+            <w:hideMark/>
+          </w:tcPr>
+          <w:p>
+            <w:pPr>
+              <w:spacing w:after="0" w:line="240" w:lineRule="auto"/>
+              <w:jc w:val="center"/>
+              <w:rPr>
+                <w:rFonts w:ascii="Calibri" w:eastAsia="Times New Roman" w:hAnsi="Calibri" w:cs="Calibri"/>
+                <w:color w:val="000000"/>
+                <w:lang w:eastAsia="en-IN"/>
+              </w:rPr>
+            </w:pPr>
+            <w:r>
+              <w:rPr>
+                <w:rFonts w:ascii="Calibri" w:eastAsia="Times New Roman" w:hAnsi="Calibri" w:cs="Calibri"/>
+                <w:color w:val="000000"/>
+                <w:lang w:eastAsia="en-IN"/>
+              </w:rPr>
+              <w:t>4</w:t>
+            </w:r>
+          </w:p>
+        </w:tc>
+        <w:tc>
+          <w:tcPr>
+            <w:tcW w:w="1601" w:type="dxa"/>
+            <w:tcBorders>
+              <w:top w:val="single" w:sz="4" w:space="0" w:color="FFC000"/>
+              <w:left w:val="nil"/>
+              <w:bottom w:val="nil"/>
+              <w:right w:val="nil"/>
+            </w:tcBorders>
+            <w:shd w:val="clear" w:color="auto" w:fill="auto"/>
+            <w:noWrap/>
+            <w:vAlign w:val="center"/>
+            <w:hideMark/>
+          </w:tcPr>
+          <w:p>
+            <w:pPr>
+              <w:spacing w:after="0" w:line="240" w:lineRule="auto"/>
+              <w:rPr>
+                <w:rFonts w:ascii="Calibri" w:eastAsia="Times New Roman" w:hAnsi="Calibri" w:cs="Calibri"/>
+                <w:color w:val="000000"/>
+                <w:lang w:eastAsia="en-IN"/>
+              </w:rPr>
+            </w:pPr>
+            <w:r>
+              <w:rPr>
+                <w:rFonts w:ascii="Calibri" w:eastAsia="Times New Roman" w:hAnsi="Calibri" w:cs="Calibri"/>
+                <w:color w:val="000000"/>
+                <w:lang w:eastAsia="en-IN"/>
+              </w:rPr>
+              <w:t>{..., E:1}</w:t>
+            </w:r>
+          </w:p>
+        </w:tc>
+        <w:tc>
+          <w:tcPr>
+            <w:tcW w:w="1350" w:type="dxa"/>
+            <w:tcBorders>
+              <w:top w:val="single" w:sz="4" w:space="0" w:color="FFC000"/>
+              <w:left w:val="nil"/>
+              <w:bottom w:val="nil"/>
+              <w:right w:val="nil"/>
+            </w:tcBorders>
+            <w:shd w:val="clear" w:color="auto" w:fill="auto"/>
+            <w:noWrap/>
+            <w:vAlign w:val="center"/>
+            <w:hideMark/>
+          </w:tcPr>
+          <w:p>
+            <w:pPr>
+              <w:spacing w:after="0" w:line="240" w:lineRule="auto"/>
+              <w:jc w:val="center"/>
+              <w:rPr>
+                <w:rFonts w:ascii="Calibri" w:eastAsia="Times New Roman" w:hAnsi="Calibri" w:cs="Calibri"/>
+                <w:color w:val="000000"/>
+                <w:lang w:eastAsia="en-IN"/>
+              </w:rPr>
+            </w:pPr>
+            <w:r>
+              <w:rPr>
+                <w:rFonts w:ascii="Calibri" w:eastAsia="Times New Roman" w:hAnsi="Calibri" w:cs="Calibri"/>
+                <w:color w:val="000000"/>
+                <w:lang w:eastAsia="en-IN"/>
+              </w:rPr>
+              <w:t>2</w:t>
+            </w:r>
+          </w:p>
+        </w:tc>
+        <w:tc>
+          <w:tcPr>
+            <w:tcW w:w="3665" w:type="dxa"/>
+            <w:tcBorders>
+              <w:top w:val="single" w:sz="4" w:space="0" w:color="FFC000"/>
+              <w:left w:val="nil"/>
+              <w:bottom w:val="nil"/>
+              <w:right w:val="single" w:sz="4" w:space="0" w:color="FFC000"/>
+            </w:tcBorders>
+            <w:shd w:val="clear" w:color="auto" w:fill="auto"/>
+            <w:noWrap/>
+            <w:vAlign w:val="center"/>
+            <w:hideMark/>
+          </w:tcPr>
+          <w:p>
+            <w:pPr>
+              <w:spacing w:after="0" w:line="240" w:lineRule="auto"/>
+              <w:rPr>
+                <w:rFonts w:ascii="Calibri" w:eastAsia="Times New Roman" w:hAnsi="Calibri" w:cs="Calibri"/>
+                <w:color w:val="000000"/>
+                <w:lang w:eastAsia="en-IN"/>
+              </w:rPr>
+            </w:pPr>
+            <w:r>
+              <w:rPr>
+                <w:rFonts w:ascii="Calibri" w:eastAsia="Times New Roman" w:hAnsi="Calibri" w:cs="Calibri"/>
+                <w:color w:val="000000"/>
+                <w:lang w:eastAsia="en-IN"/>
+              </w:rPr>
+              <w:t>E not in t → ignore</w:t>
+            </w:r>
+          </w:p>
+        </w:tc>
+      </w:tr>
+      <w:tr>
+        <w:trPr>
+          <w:trHeight w:val="420"/>
+        </w:trPr>
+        <w:tc>
+          <w:tcPr>
+            <w:tcW w:w="733" w:type="dxa"/>
+            <w:tcBorders>
+              <w:top w:val="single" w:sz="4" w:space="0" w:color="FFC000"/>
+              <w:left w:val="single" w:sz="4" w:space="0" w:color="FFC000"/>
+              <w:bottom w:val="nil"/>
+              <w:right w:val="nil"/>
+            </w:tcBorders>
+            <w:shd w:val="clear" w:color="auto" w:fill="auto"/>
+            <w:noWrap/>
+            <w:vAlign w:val="center"/>
+            <w:hideMark/>
+          </w:tcPr>
+          <w:p>
+            <w:pPr>
+              <w:spacing w:after="0" w:line="240" w:lineRule="auto"/>
+              <w:rPr>
+                <w:rFonts w:ascii="Calibri" w:eastAsia="Times New Roman" w:hAnsi="Calibri" w:cs="Calibri"/>
+                <w:color w:val="000000"/>
+                <w:lang w:eastAsia="en-IN"/>
+              </w:rPr>
+            </w:pPr>
+            <w:r>
+              <w:rPr>
+                <w:rFonts w:ascii="Calibri" w:eastAsia="Times New Roman" w:hAnsi="Calibri" w:cs="Calibri"/>
+                <w:color w:val="000000"/>
+                <w:lang w:eastAsia="en-IN"/>
+              </w:rPr>
+              <w:t>6</w:t>
+            </w:r>
+          </w:p>
+        </w:tc>
+        <w:tc>
+          <w:tcPr>
+            <w:tcW w:w="1967" w:type="dxa"/>
+            <w:tcBorders>
+              <w:top w:val="single" w:sz="4" w:space="0" w:color="FFC000"/>
+              <w:left w:val="nil"/>
+              <w:bottom w:val="nil"/>
+              <w:right w:val="nil"/>
+            </w:tcBorders>
+            <w:shd w:val="clear" w:color="auto" w:fill="auto"/>
+            <w:noWrap/>
+            <w:vAlign w:val="center"/>
+            <w:hideMark/>
+          </w:tcPr>
+          <w:p>
+            <w:pPr>
+              <w:spacing w:after="0" w:line="240" w:lineRule="auto"/>
+              <w:rPr>
+                <w:rFonts w:ascii="Calibri" w:eastAsia="Times New Roman" w:hAnsi="Calibri" w:cs="Calibri"/>
+                <w:color w:val="000000"/>
+                <w:lang w:eastAsia="en-IN"/>
+              </w:rPr>
+            </w:pPr>
+            <w:r>
+              <w:rPr>
+                <w:rFonts w:ascii="Calibri" w:eastAsia="Times New Roman" w:hAnsi="Calibri" w:cs="Calibri"/>
+                <w:color w:val="000000"/>
+                <w:lang w:eastAsia="en-IN"/>
+              </w:rPr>
+              <w:t>ADOBEC</w:t>
+            </w:r>
+          </w:p>
+        </w:tc>
+        <w:tc>
+          <w:tcPr>
+            <w:tcW w:w="675" w:type="dxa"/>
+            <w:tcBorders>
+              <w:top w:val="single" w:sz="4" w:space="0" w:color="FFC000"/>
+              <w:left w:val="nil"/>
+              <w:bottom w:val="nil"/>
+              <w:right w:val="nil"/>
+            </w:tcBorders>
+            <w:shd w:val="clear" w:color="auto" w:fill="auto"/>
+            <w:noWrap/>
+            <w:vAlign w:val="center"/>
+            <w:hideMark/>
+          </w:tcPr>
+          <w:p>
+            <w:pPr>
+              <w:spacing w:after="0" w:line="240" w:lineRule="auto"/>
+              <w:jc w:val="center"/>
+              <w:rPr>
+                <w:rFonts w:ascii="Calibri" w:eastAsia="Times New Roman" w:hAnsi="Calibri" w:cs="Calibri"/>
+                <w:color w:val="000000"/>
+                <w:lang w:eastAsia="en-IN"/>
+              </w:rPr>
+            </w:pPr>
+            <w:r>
+              <w:rPr>
+                <w:rFonts w:ascii="Calibri" w:eastAsia="Times New Roman" w:hAnsi="Calibri" w:cs="Calibri"/>
+                <w:color w:val="000000"/>
+                <w:lang w:eastAsia="en-IN"/>
+              </w:rPr>
+              <w:t>0</w:t>
+            </w:r>
+          </w:p>
+        </w:tc>
+        <w:tc>
+          <w:tcPr>
+            <w:tcW w:w="790" w:type="dxa"/>
+            <w:tcBorders>
+              <w:top w:val="single" w:sz="4" w:space="0" w:color="FFC000"/>
+              <w:left w:val="nil"/>
+              <w:bottom w:val="nil"/>
+              <w:right w:val="nil"/>
+            </w:tcBorders>
+            <w:shd w:val="clear" w:color="auto" w:fill="auto"/>
+            <w:noWrap/>
+            <w:vAlign w:val="center"/>
+            <w:hideMark/>
+          </w:tcPr>
+          <w:p>
+            <w:pPr>
+              <w:spacing w:after="0" w:line="240" w:lineRule="auto"/>
+              <w:jc w:val="center"/>
+              <w:rPr>
+                <w:rFonts w:ascii="Calibri" w:eastAsia="Times New Roman" w:hAnsi="Calibri" w:cs="Calibri"/>
+                <w:color w:val="000000"/>
+                <w:lang w:eastAsia="en-IN"/>
+              </w:rPr>
+            </w:pPr>
+            <w:r>
+              <w:rPr>
+                <w:rFonts w:ascii="Calibri" w:eastAsia="Times New Roman" w:hAnsi="Calibri" w:cs="Calibri"/>
+                <w:color w:val="000000"/>
+                <w:lang w:eastAsia="en-IN"/>
+              </w:rPr>
+              <w:t>5</w:t>
+            </w:r>
+          </w:p>
+        </w:tc>
+        <w:tc>
+          <w:tcPr>
+            <w:tcW w:w="1601" w:type="dxa"/>
+            <w:tcBorders>
+              <w:top w:val="single" w:sz="4" w:space="0" w:color="FFC000"/>
+              <w:left w:val="nil"/>
+              <w:bottom w:val="nil"/>
+              <w:right w:val="nil"/>
+            </w:tcBorders>
+            <w:shd w:val="clear" w:color="auto" w:fill="auto"/>
+            <w:noWrap/>
+            <w:vAlign w:val="center"/>
+            <w:hideMark/>
+          </w:tcPr>
+          <w:p>
+            <w:pPr>
+              <w:spacing w:after="0" w:line="240" w:lineRule="auto"/>
+              <w:rPr>
+                <w:rFonts w:ascii="Calibri" w:eastAsia="Times New Roman" w:hAnsi="Calibri" w:cs="Calibri"/>
+                <w:color w:val="000000"/>
+                <w:lang w:eastAsia="en-IN"/>
+              </w:rPr>
+            </w:pPr>
+            <w:r>
+              <w:rPr>
+                <w:rFonts w:ascii="Calibri" w:eastAsia="Times New Roman" w:hAnsi="Calibri" w:cs="Calibri"/>
+                <w:color w:val="000000"/>
+                <w:lang w:eastAsia="en-IN"/>
+              </w:rPr>
+              <w:t>{A:1, B:1, C:1}</w:t>
+            </w:r>
+          </w:p>
+        </w:tc>
+        <w:tc>
+          <w:tcPr>
+            <w:tcW w:w="1350" w:type="dxa"/>
+            <w:tcBorders>
+              <w:top w:val="single" w:sz="4" w:space="0" w:color="FFC000"/>
+              <w:left w:val="nil"/>
+              <w:bottom w:val="nil"/>
+              <w:right w:val="nil"/>
+            </w:tcBorders>
+            <w:shd w:val="clear" w:color="auto" w:fill="auto"/>
+            <w:noWrap/>
+            <w:vAlign w:val="center"/>
+            <w:hideMark/>
+          </w:tcPr>
+          <w:p>
+            <w:pPr>
+              <w:spacing w:after="0" w:line="240" w:lineRule="auto"/>
+              <w:jc w:val="center"/>
+              <w:rPr>
+                <w:rFonts w:ascii="Calibri" w:eastAsia="Times New Roman" w:hAnsi="Calibri" w:cs="Calibri"/>
+                <w:color w:val="000000"/>
+                <w:lang w:eastAsia="en-IN"/>
+              </w:rPr>
+            </w:pPr>
+            <w:r>
+              <w:rPr>
+                <w:rFonts w:ascii="Calibri" w:eastAsia="Times New Roman" w:hAnsi="Calibri" w:cs="Calibri"/>
+                <w:color w:val="000000"/>
+                <w:lang w:eastAsia="en-IN"/>
+              </w:rPr>
+              <w:t>3</w:t>
+            </w:r>
+          </w:p>
+        </w:tc>
+        <w:tc>
+          <w:tcPr>
+            <w:tcW w:w="3665" w:type="dxa"/>
+            <w:tcBorders>
+              <w:top w:val="single" w:sz="4" w:space="0" w:color="FFC000"/>
+              <w:left w:val="nil"/>
+              <w:bottom w:val="nil"/>
+              <w:right w:val="single" w:sz="4" w:space="0" w:color="FFC000"/>
+            </w:tcBorders>
+            <w:shd w:val="clear" w:color="auto" w:fill="auto"/>
+            <w:noWrap/>
+            <w:vAlign w:val="center"/>
+            <w:hideMark/>
+          </w:tcPr>
+          <w:p>
+            <w:pPr>
+              <w:spacing w:after="0" w:line="240" w:lineRule="auto"/>
+              <w:rPr>
+                <w:rFonts w:ascii="Calibri" w:eastAsia="Times New Roman" w:hAnsi="Calibri" w:cs="Calibri"/>
+                <w:color w:val="000000"/>
+                <w:lang w:eastAsia="en-IN"/>
+              </w:rPr>
+            </w:pPr>
+            <w:r>
+              <w:rPr>
+                <w:rFonts w:ascii="Calibri" w:eastAsia="Times New Roman" w:hAnsi="Calibri" w:cs="Calibri"/>
+                <w:color w:val="000000"/>
+                <w:lang w:eastAsia="en-IN"/>
+              </w:rPr>
+              <w:t xml:space="preserve">All matched </w:t>
+            </w:r>
+            <w:r>
+              <w:rPr>
+                <w:rFonts w:ascii="Segoe UI Symbol" w:eastAsia="Times New Roman" w:hAnsi="Segoe UI Symbol" w:cs="Segoe UI Symbol"/>
+                <w:color w:val="000000"/>
+                <w:lang w:eastAsia="en-IN"/>
+              </w:rPr>
+              <w:t>✅✅✅</w:t>
+            </w:r>
+            <w:r>
+              <w:rPr>
+                <w:rFonts w:ascii="Calibri" w:eastAsia="Times New Roman" w:hAnsi="Calibri" w:cs="Calibri"/>
+                <w:color w:val="000000"/>
+                <w:lang w:eastAsia="en-IN"/>
+              </w:rPr>
+              <w:t xml:space="preserve"> — window = 6</w:t>
+            </w:r>
+          </w:p>
+        </w:tc>
+      </w:tr>
+      <w:tr>
+        <w:trPr>
+          <w:trHeight w:val="420"/>
+        </w:trPr>
+        <w:tc>
+          <w:tcPr>
+            <w:tcW w:w="733" w:type="dxa"/>
+            <w:tcBorders>
+              <w:top w:val="single" w:sz="4" w:space="0" w:color="FFC000"/>
+              <w:left w:val="single" w:sz="4" w:space="0" w:color="FFC000"/>
+              <w:bottom w:val="nil"/>
+              <w:right w:val="nil"/>
+            </w:tcBorders>
+            <w:shd w:val="clear" w:color="auto" w:fill="auto"/>
+            <w:noWrap/>
+            <w:vAlign w:val="center"/>
+            <w:hideMark/>
+          </w:tcPr>
+          <w:p>
+            <w:pPr>
+              <w:spacing w:after="0" w:line="240" w:lineRule="auto"/>
+              <w:rPr>
+                <w:rFonts w:ascii="Calibri" w:eastAsia="Times New Roman" w:hAnsi="Calibri" w:cs="Calibri"/>
+                <w:color w:val="000000"/>
+                <w:lang w:eastAsia="en-IN"/>
+              </w:rPr>
+            </w:pPr>
+            <w:r>
+              <w:rPr>
+                <w:rFonts w:ascii="Calibri" w:eastAsia="Times New Roman" w:hAnsi="Calibri" w:cs="Calibri"/>
+                <w:color w:val="000000"/>
+                <w:lang w:eastAsia="en-IN"/>
+              </w:rPr>
+              <w:t>7</w:t>
+            </w:r>
+          </w:p>
+        </w:tc>
+        <w:tc>
+          <w:tcPr>
+            <w:tcW w:w="1967" w:type="dxa"/>
+            <w:tcBorders>
+              <w:top w:val="single" w:sz="4" w:space="0" w:color="FFC000"/>
+              <w:left w:val="nil"/>
+              <w:bottom w:val="nil"/>
+              <w:right w:val="nil"/>
+            </w:tcBorders>
+            <w:shd w:val="clear" w:color="auto" w:fill="auto"/>
+            <w:noWrap/>
+            <w:vAlign w:val="center"/>
+            <w:hideMark/>
+          </w:tcPr>
+          <w:p>
+            <w:pPr>
+              <w:spacing w:after="0" w:line="240" w:lineRule="auto"/>
+              <w:rPr>
+                <w:rFonts w:ascii="Calibri" w:eastAsia="Times New Roman" w:hAnsi="Calibri" w:cs="Calibri"/>
+                <w:color w:val="000000"/>
+                <w:lang w:eastAsia="en-IN"/>
+              </w:rPr>
+            </w:pPr>
+            <w:r>
+              <w:rPr>
+                <w:rFonts w:ascii="Calibri" w:eastAsia="Times New Roman" w:hAnsi="Calibri" w:cs="Calibri"/>
+                <w:color w:val="000000"/>
+                <w:lang w:eastAsia="en-IN"/>
+              </w:rPr>
+              <w:t>DOBEC</w:t>
+            </w:r>
+          </w:p>
+        </w:tc>
+        <w:tc>
+          <w:tcPr>
+            <w:tcW w:w="675" w:type="dxa"/>
+            <w:tcBorders>
+              <w:top w:val="single" w:sz="4" w:space="0" w:color="FFC000"/>
+              <w:left w:val="nil"/>
+              <w:bottom w:val="nil"/>
+              <w:right w:val="nil"/>
+            </w:tcBorders>
+            <w:shd w:val="clear" w:color="auto" w:fill="auto"/>
+            <w:noWrap/>
+            <w:vAlign w:val="center"/>
+            <w:hideMark/>
+          </w:tcPr>
+          <w:p>
+            <w:pPr>
+              <w:spacing w:after="0" w:line="240" w:lineRule="auto"/>
+              <w:jc w:val="center"/>
+              <w:rPr>
+                <w:rFonts w:ascii="Calibri" w:eastAsia="Times New Roman" w:hAnsi="Calibri" w:cs="Calibri"/>
+                <w:color w:val="000000"/>
+                <w:lang w:eastAsia="en-IN"/>
+              </w:rPr>
+            </w:pPr>
+            <w:r>
+              <w:rPr>
+                <w:rFonts w:ascii="Calibri" w:eastAsia="Times New Roman" w:hAnsi="Calibri" w:cs="Calibri"/>
+                <w:color w:val="000000"/>
+                <w:lang w:eastAsia="en-IN"/>
+              </w:rPr>
+              <w:t>1</w:t>
+            </w:r>
+          </w:p>
+        </w:tc>
+        <w:tc>
+          <w:tcPr>
+            <w:tcW w:w="790" w:type="dxa"/>
+            <w:tcBorders>
+              <w:top w:val="single" w:sz="4" w:space="0" w:color="FFC000"/>
+              <w:left w:val="nil"/>
+              <w:bottom w:val="nil"/>
+              <w:right w:val="nil"/>
+            </w:tcBorders>
+            <w:shd w:val="clear" w:color="auto" w:fill="auto"/>
+            <w:noWrap/>
+            <w:vAlign w:val="center"/>
+            <w:hideMark/>
+          </w:tcPr>
+          <w:p>
+            <w:pPr>
+              <w:spacing w:after="0" w:line="240" w:lineRule="auto"/>
+              <w:jc w:val="center"/>
+              <w:rPr>
+                <w:rFonts w:ascii="Calibri" w:eastAsia="Times New Roman" w:hAnsi="Calibri" w:cs="Calibri"/>
+                <w:color w:val="000000"/>
+                <w:lang w:eastAsia="en-IN"/>
+              </w:rPr>
+            </w:pPr>
+            <w:r>
+              <w:rPr>
+                <w:rFonts w:ascii="Calibri" w:eastAsia="Times New Roman" w:hAnsi="Calibri" w:cs="Calibri"/>
+                <w:color w:val="000000"/>
+                <w:lang w:eastAsia="en-IN"/>
+              </w:rPr>
+              <w:t>5</w:t>
+            </w:r>
+          </w:p>
+        </w:tc>
+        <w:tc>
+          <w:tcPr>
+            <w:tcW w:w="1601" w:type="dxa"/>
+            <w:tcBorders>
+              <w:top w:val="single" w:sz="4" w:space="0" w:color="FFC000"/>
+              <w:left w:val="nil"/>
+              <w:bottom w:val="nil"/>
+              <w:right w:val="nil"/>
+            </w:tcBorders>
+            <w:shd w:val="clear" w:color="auto" w:fill="auto"/>
+            <w:noWrap/>
+            <w:vAlign w:val="center"/>
+            <w:hideMark/>
+          </w:tcPr>
+          <w:p>
+            <w:pPr>
+              <w:spacing w:after="0" w:line="240" w:lineRule="auto"/>
+              <w:rPr>
+                <w:rFonts w:ascii="Calibri" w:eastAsia="Times New Roman" w:hAnsi="Calibri" w:cs="Calibri"/>
+                <w:color w:val="000000"/>
+                <w:lang w:eastAsia="en-IN"/>
+              </w:rPr>
+            </w:pPr>
+            <w:r>
+              <w:rPr>
+                <w:rFonts w:ascii="Calibri" w:eastAsia="Times New Roman" w:hAnsi="Calibri" w:cs="Calibri"/>
+                <w:color w:val="000000"/>
+                <w:lang w:eastAsia="en-IN"/>
+              </w:rPr>
+              <w:t>{B:1, C:1}</w:t>
+            </w:r>
+          </w:p>
+        </w:tc>
+        <w:tc>
+          <w:tcPr>
+            <w:tcW w:w="1350" w:type="dxa"/>
+            <w:tcBorders>
+              <w:top w:val="single" w:sz="4" w:space="0" w:color="FFC000"/>
+              <w:left w:val="nil"/>
+              <w:bottom w:val="nil"/>
+              <w:right w:val="nil"/>
+            </w:tcBorders>
+            <w:shd w:val="clear" w:color="auto" w:fill="auto"/>
+            <w:noWrap/>
+            <w:vAlign w:val="center"/>
+            <w:hideMark/>
+          </w:tcPr>
+          <w:p>
+            <w:pPr>
+              <w:spacing w:after="0" w:line="240" w:lineRule="auto"/>
+              <w:jc w:val="center"/>
+              <w:rPr>
+                <w:rFonts w:ascii="Calibri" w:eastAsia="Times New Roman" w:hAnsi="Calibri" w:cs="Calibri"/>
+                <w:color w:val="000000"/>
+                <w:lang w:eastAsia="en-IN"/>
+              </w:rPr>
+            </w:pPr>
+            <w:r>
+              <w:rPr>
+                <w:rFonts w:ascii="Calibri" w:eastAsia="Times New Roman" w:hAnsi="Calibri" w:cs="Calibri"/>
+                <w:color w:val="000000"/>
+                <w:lang w:eastAsia="en-IN"/>
+              </w:rPr>
+              <w:t>2</w:t>
+            </w:r>
+          </w:p>
+        </w:tc>
+        <w:tc>
+          <w:tcPr>
+            <w:tcW w:w="3665" w:type="dxa"/>
+            <w:tcBorders>
+              <w:top w:val="single" w:sz="4" w:space="0" w:color="FFC000"/>
+              <w:left w:val="nil"/>
+              <w:bottom w:val="nil"/>
+              <w:right w:val="single" w:sz="4" w:space="0" w:color="FFC000"/>
+            </w:tcBorders>
+            <w:shd w:val="clear" w:color="auto" w:fill="auto"/>
+            <w:noWrap/>
+            <w:vAlign w:val="center"/>
+            <w:hideMark/>
+          </w:tcPr>
+          <w:p>
+            <w:pPr>
+              <w:spacing w:after="0" w:line="240" w:lineRule="auto"/>
+              <w:rPr>
+                <w:rFonts w:ascii="Calibri" w:eastAsia="Times New Roman" w:hAnsi="Calibri" w:cs="Calibri"/>
+                <w:color w:val="000000"/>
+                <w:lang w:eastAsia="en-IN"/>
+              </w:rPr>
+            </w:pPr>
+            <w:r>
+              <w:rPr>
+                <w:rFonts w:ascii="Calibri" w:eastAsia="Times New Roman" w:hAnsi="Calibri" w:cs="Calibri"/>
+                <w:color w:val="000000"/>
+                <w:lang w:eastAsia="en-IN"/>
+              </w:rPr>
+              <w:t xml:space="preserve">Removed A </w:t>
+            </w:r>
+            <w:r>
+              <w:rPr>
+                <w:rFonts w:ascii="Segoe UI Symbol" w:eastAsia="Times New Roman" w:hAnsi="Segoe UI Symbol" w:cs="Segoe UI Symbol"/>
+                <w:color w:val="000000"/>
+                <w:lang w:eastAsia="en-IN"/>
+              </w:rPr>
+              <w:t>❌</w:t>
+            </w:r>
+            <w:r>
+              <w:rPr>
+                <w:rFonts w:ascii="Calibri" w:eastAsia="Times New Roman" w:hAnsi="Calibri" w:cs="Calibri"/>
+                <w:color w:val="000000"/>
+                <w:lang w:eastAsia="en-IN"/>
+              </w:rPr>
+              <w:t xml:space="preserve"> → no longer valid</w:t>
+            </w:r>
+          </w:p>
+        </w:tc>
+      </w:tr>
+      <w:tr>
+        <w:trPr>
+          <w:trHeight w:val="420"/>
+        </w:trPr>
+        <w:tc>
+          <w:tcPr>
+            <w:tcW w:w="733" w:type="dxa"/>
+            <w:tcBorders>
+              <w:top w:val="single" w:sz="4" w:space="0" w:color="FFC000"/>
+              <w:left w:val="single" w:sz="4" w:space="0" w:color="FFC000"/>
+              <w:bottom w:val="nil"/>
+              <w:right w:val="nil"/>
+            </w:tcBorders>
+            <w:shd w:val="clear" w:color="auto" w:fill="auto"/>
+            <w:noWrap/>
+            <w:vAlign w:val="center"/>
+            <w:hideMark/>
+          </w:tcPr>
+          <w:p>
+            <w:pPr>
+              <w:spacing w:after="0" w:line="240" w:lineRule="auto"/>
+              <w:rPr>
+                <w:rFonts w:ascii="Calibri" w:eastAsia="Times New Roman" w:hAnsi="Calibri" w:cs="Calibri"/>
+                <w:color w:val="000000"/>
+                <w:lang w:eastAsia="en-IN"/>
+              </w:rPr>
+            </w:pPr>
+            <w:r>
+              <w:rPr>
+                <w:rFonts w:ascii="Calibri" w:eastAsia="Times New Roman" w:hAnsi="Calibri" w:cs="Calibri"/>
+                <w:color w:val="000000"/>
+                <w:lang w:eastAsia="en-IN"/>
+              </w:rPr>
+              <w:t>8-10</w:t>
+            </w:r>
+          </w:p>
+        </w:tc>
+        <w:tc>
+          <w:tcPr>
+            <w:tcW w:w="1967" w:type="dxa"/>
+            <w:tcBorders>
+              <w:top w:val="single" w:sz="4" w:space="0" w:color="FFC000"/>
+              <w:left w:val="nil"/>
+              <w:bottom w:val="nil"/>
+              <w:right w:val="nil"/>
+            </w:tcBorders>
+            <w:shd w:val="clear" w:color="auto" w:fill="auto"/>
+            <w:noWrap/>
+            <w:vAlign w:val="center"/>
+            <w:hideMark/>
+          </w:tcPr>
+          <w:p>
+            <w:pPr>
+              <w:spacing w:after="0" w:line="240" w:lineRule="auto"/>
+              <w:rPr>
+                <w:rFonts w:ascii="Calibri" w:eastAsia="Times New Roman" w:hAnsi="Calibri" w:cs="Calibri"/>
+                <w:color w:val="000000"/>
+                <w:lang w:eastAsia="en-IN"/>
+              </w:rPr>
+            </w:pPr>
+            <w:r>
+              <w:rPr>
+                <w:rFonts w:ascii="Calibri" w:eastAsia="Times New Roman" w:hAnsi="Calibri" w:cs="Calibri"/>
+                <w:color w:val="000000"/>
+                <w:lang w:eastAsia="en-IN"/>
+              </w:rPr>
+              <w:t>→ Expand: CODE</w:t>
+            </w:r>
+          </w:p>
+        </w:tc>
+        <w:tc>
+          <w:tcPr>
+            <w:tcW w:w="675" w:type="dxa"/>
+            <w:tcBorders>
+              <w:top w:val="single" w:sz="4" w:space="0" w:color="FFC000"/>
+              <w:left w:val="nil"/>
+              <w:bottom w:val="nil"/>
+              <w:right w:val="nil"/>
+            </w:tcBorders>
+            <w:shd w:val="clear" w:color="auto" w:fill="auto"/>
+            <w:noWrap/>
+            <w:vAlign w:val="center"/>
+            <w:hideMark/>
+          </w:tcPr>
+          <w:p>
+            <w:pPr>
+              <w:spacing w:after="0" w:line="240" w:lineRule="auto"/>
+              <w:jc w:val="center"/>
+              <w:rPr>
+                <w:rFonts w:ascii="Calibri" w:eastAsia="Times New Roman" w:hAnsi="Calibri" w:cs="Calibri"/>
+                <w:color w:val="000000"/>
+                <w:lang w:eastAsia="en-IN"/>
+              </w:rPr>
+            </w:pPr>
+            <w:r>
+              <w:rPr>
+                <w:rFonts w:ascii="Calibri" w:eastAsia="Times New Roman" w:hAnsi="Calibri" w:cs="Calibri"/>
+                <w:color w:val="000000"/>
+                <w:lang w:eastAsia="en-IN"/>
+              </w:rPr>
+              <w:t>5</w:t>
+            </w:r>
+          </w:p>
+        </w:tc>
+        <w:tc>
+          <w:tcPr>
+            <w:tcW w:w="790" w:type="dxa"/>
+            <w:tcBorders>
+              <w:top w:val="single" w:sz="4" w:space="0" w:color="FFC000"/>
+              <w:left w:val="nil"/>
+              <w:bottom w:val="nil"/>
+              <w:right w:val="nil"/>
+            </w:tcBorders>
+            <w:shd w:val="clear" w:color="auto" w:fill="auto"/>
+            <w:noWrap/>
+            <w:vAlign w:val="center"/>
+            <w:hideMark/>
+          </w:tcPr>
+          <w:p>
+            <w:pPr>
+              <w:spacing w:after="0" w:line="240" w:lineRule="auto"/>
+              <w:jc w:val="center"/>
+              <w:rPr>
+                <w:rFonts w:ascii="Calibri" w:eastAsia="Times New Roman" w:hAnsi="Calibri" w:cs="Calibri"/>
+                <w:color w:val="000000"/>
+                <w:lang w:eastAsia="en-IN"/>
+              </w:rPr>
+            </w:pPr>
+            <w:r>
+              <w:rPr>
+                <w:rFonts w:ascii="Calibri" w:eastAsia="Times New Roman" w:hAnsi="Calibri" w:cs="Calibri"/>
+                <w:color w:val="000000"/>
+                <w:lang w:eastAsia="en-IN"/>
+              </w:rPr>
+              <w:t>8</w:t>
+            </w:r>
+          </w:p>
+        </w:tc>
+        <w:tc>
+          <w:tcPr>
+            <w:tcW w:w="1601" w:type="dxa"/>
+            <w:tcBorders>
+              <w:top w:val="single" w:sz="4" w:space="0" w:color="FFC000"/>
+              <w:left w:val="nil"/>
+              <w:bottom w:val="nil"/>
+              <w:right w:val="nil"/>
+            </w:tcBorders>
+            <w:shd w:val="clear" w:color="auto" w:fill="auto"/>
+            <w:noWrap/>
+            <w:vAlign w:val="center"/>
+            <w:hideMark/>
+          </w:tcPr>
+          <w:p>
+            <w:pPr>
+              <w:spacing w:after="0" w:line="240" w:lineRule="auto"/>
+              <w:rPr>
+                <w:rFonts w:ascii="Calibri" w:eastAsia="Times New Roman" w:hAnsi="Calibri" w:cs="Calibri"/>
+                <w:color w:val="000000"/>
+                <w:lang w:eastAsia="en-IN"/>
+              </w:rPr>
+            </w:pPr>
+            <w:r>
+              <w:rPr>
+                <w:rFonts w:ascii="Calibri" w:eastAsia="Times New Roman" w:hAnsi="Calibri" w:cs="Calibri"/>
+                <w:color w:val="000000"/>
+                <w:lang w:eastAsia="en-IN"/>
+              </w:rPr>
+              <w:t>+O, +D, +E</w:t>
+            </w:r>
+          </w:p>
+        </w:tc>
+        <w:tc>
+          <w:tcPr>
+            <w:tcW w:w="1350" w:type="dxa"/>
+            <w:tcBorders>
+              <w:top w:val="single" w:sz="4" w:space="0" w:color="FFC000"/>
+              <w:left w:val="nil"/>
+              <w:bottom w:val="nil"/>
+              <w:right w:val="nil"/>
+            </w:tcBorders>
+            <w:shd w:val="clear" w:color="auto" w:fill="auto"/>
+            <w:noWrap/>
+            <w:vAlign w:val="center"/>
+            <w:hideMark/>
+          </w:tcPr>
+          <w:p>
+            <w:pPr>
+              <w:spacing w:after="0" w:line="240" w:lineRule="auto"/>
+              <w:jc w:val="center"/>
+              <w:rPr>
+                <w:rFonts w:ascii="Calibri" w:eastAsia="Times New Roman" w:hAnsi="Calibri" w:cs="Calibri"/>
+                <w:color w:val="000000"/>
+                <w:lang w:eastAsia="en-IN"/>
+              </w:rPr>
+            </w:pPr>
+            <w:r>
+              <w:rPr>
+                <w:rFonts w:ascii="Calibri" w:eastAsia="Times New Roman" w:hAnsi="Calibri" w:cs="Calibri"/>
+                <w:color w:val="000000"/>
+                <w:lang w:eastAsia="en-IN"/>
+              </w:rPr>
+              <w:t>2</w:t>
+            </w:r>
+          </w:p>
+        </w:tc>
+        <w:tc>
+          <w:tcPr>
+            <w:tcW w:w="3665" w:type="dxa"/>
+            <w:tcBorders>
+              <w:top w:val="single" w:sz="4" w:space="0" w:color="FFC000"/>
+              <w:left w:val="nil"/>
+              <w:bottom w:val="nil"/>
+              <w:right w:val="single" w:sz="4" w:space="0" w:color="FFC000"/>
+            </w:tcBorders>
+            <w:shd w:val="clear" w:color="auto" w:fill="auto"/>
+            <w:noWrap/>
+            <w:vAlign w:val="center"/>
+            <w:hideMark/>
+          </w:tcPr>
+          <w:p>
+            <w:pPr>
+              <w:spacing w:after="0" w:line="240" w:lineRule="auto"/>
+              <w:rPr>
+                <w:rFonts w:ascii="Calibri" w:eastAsia="Times New Roman" w:hAnsi="Calibri" w:cs="Calibri"/>
+                <w:color w:val="000000"/>
+                <w:lang w:eastAsia="en-IN"/>
+              </w:rPr>
+            </w:pPr>
+            <w:r>
+              <w:rPr>
+                <w:rFonts w:ascii="Calibri" w:eastAsia="Times New Roman" w:hAnsi="Calibri" w:cs="Calibri"/>
+                <w:color w:val="000000"/>
+                <w:lang w:eastAsia="en-IN"/>
+              </w:rPr>
+              <w:t>Still not valid</w:t>
+            </w:r>
+          </w:p>
+        </w:tc>
+      </w:tr>
+      <w:tr>
+        <w:trPr>
+          <w:trHeight w:val="420"/>
+        </w:trPr>
+        <w:tc>
+          <w:tcPr>
+            <w:tcW w:w="733" w:type="dxa"/>
+            <w:tcBorders>
+              <w:top w:val="single" w:sz="4" w:space="0" w:color="FFC000"/>
+              <w:left w:val="single" w:sz="4" w:space="0" w:color="FFC000"/>
+              <w:bottom w:val="nil"/>
+              <w:right w:val="nil"/>
+            </w:tcBorders>
+            <w:shd w:val="clear" w:color="auto" w:fill="auto"/>
+            <w:noWrap/>
+            <w:vAlign w:val="center"/>
+            <w:hideMark/>
+          </w:tcPr>
+          <w:p>
+            <w:pPr>
+              <w:spacing w:after="0" w:line="240" w:lineRule="auto"/>
+              <w:rPr>
+                <w:rFonts w:ascii="Calibri" w:eastAsia="Times New Roman" w:hAnsi="Calibri" w:cs="Calibri"/>
+                <w:color w:val="000000"/>
+                <w:lang w:eastAsia="en-IN"/>
+              </w:rPr>
+            </w:pPr>
+            <w:r>
+              <w:rPr>
+                <w:rFonts w:ascii="Calibri" w:eastAsia="Times New Roman" w:hAnsi="Calibri" w:cs="Calibri"/>
+                <w:color w:val="000000"/>
+                <w:lang w:eastAsia="en-IN"/>
+              </w:rPr>
+              <w:t>11</w:t>
+            </w:r>
+          </w:p>
+        </w:tc>
+        <w:tc>
+          <w:tcPr>
+            <w:tcW w:w="1967" w:type="dxa"/>
+            <w:tcBorders>
+              <w:top w:val="single" w:sz="4" w:space="0" w:color="FFC000"/>
+              <w:left w:val="nil"/>
+              <w:bottom w:val="nil"/>
+              <w:right w:val="nil"/>
+            </w:tcBorders>
+            <w:shd w:val="clear" w:color="auto" w:fill="auto"/>
+            <w:noWrap/>
+            <w:vAlign w:val="center"/>
+            <w:hideMark/>
+          </w:tcPr>
+          <w:p>
+            <w:pPr>
+              <w:spacing w:after="0" w:line="240" w:lineRule="auto"/>
+              <w:rPr>
+                <w:rFonts w:ascii="Calibri" w:eastAsia="Times New Roman" w:hAnsi="Calibri" w:cs="Calibri"/>
+                <w:color w:val="000000"/>
+                <w:lang w:eastAsia="en-IN"/>
+              </w:rPr>
+            </w:pPr>
+            <w:r>
+              <w:rPr>
+                <w:rFonts w:ascii="Calibri" w:eastAsia="Times New Roman" w:hAnsi="Calibri" w:cs="Calibri"/>
+                <w:color w:val="000000"/>
+                <w:lang w:eastAsia="en-IN"/>
+              </w:rPr>
+              <w:t>DOBECODEB</w:t>
+            </w:r>
+          </w:p>
+        </w:tc>
+        <w:tc>
+          <w:tcPr>
+            <w:tcW w:w="675" w:type="dxa"/>
+            <w:tcBorders>
+              <w:top w:val="single" w:sz="4" w:space="0" w:color="FFC000"/>
+              <w:left w:val="nil"/>
+              <w:bottom w:val="nil"/>
+              <w:right w:val="nil"/>
+            </w:tcBorders>
+            <w:shd w:val="clear" w:color="auto" w:fill="auto"/>
+            <w:noWrap/>
+            <w:vAlign w:val="center"/>
+            <w:hideMark/>
+          </w:tcPr>
+          <w:p>
+            <w:pPr>
+              <w:spacing w:after="0" w:line="240" w:lineRule="auto"/>
+              <w:jc w:val="center"/>
+              <w:rPr>
+                <w:rFonts w:ascii="Calibri" w:eastAsia="Times New Roman" w:hAnsi="Calibri" w:cs="Calibri"/>
+                <w:color w:val="000000"/>
+                <w:lang w:eastAsia="en-IN"/>
+              </w:rPr>
+            </w:pPr>
+            <w:r>
+              <w:rPr>
+                <w:rFonts w:ascii="Calibri" w:eastAsia="Times New Roman" w:hAnsi="Calibri" w:cs="Calibri"/>
+                <w:color w:val="000000"/>
+                <w:lang w:eastAsia="en-IN"/>
+              </w:rPr>
+              <w:t>1</w:t>
+            </w:r>
+          </w:p>
+        </w:tc>
+        <w:tc>
+          <w:tcPr>
+            <w:tcW w:w="790" w:type="dxa"/>
+            <w:tcBorders>
+              <w:top w:val="single" w:sz="4" w:space="0" w:color="FFC000"/>
+              <w:left w:val="nil"/>
+              <w:bottom w:val="nil"/>
+              <w:right w:val="nil"/>
+            </w:tcBorders>
+            <w:shd w:val="clear" w:color="auto" w:fill="auto"/>
+            <w:noWrap/>
+            <w:vAlign w:val="center"/>
+            <w:hideMark/>
+          </w:tcPr>
+          <w:p>
+            <w:pPr>
+              <w:spacing w:after="0" w:line="240" w:lineRule="auto"/>
+              <w:jc w:val="center"/>
+              <w:rPr>
+                <w:rFonts w:ascii="Calibri" w:eastAsia="Times New Roman" w:hAnsi="Calibri" w:cs="Calibri"/>
+                <w:color w:val="000000"/>
+                <w:lang w:eastAsia="en-IN"/>
+              </w:rPr>
+            </w:pPr>
+            <w:r>
+              <w:rPr>
+                <w:rFonts w:ascii="Calibri" w:eastAsia="Times New Roman" w:hAnsi="Calibri" w:cs="Calibri"/>
+                <w:color w:val="000000"/>
+                <w:lang w:eastAsia="en-IN"/>
+              </w:rPr>
+              <w:t>9</w:t>
+            </w:r>
+          </w:p>
+        </w:tc>
+        <w:tc>
+          <w:tcPr>
+            <w:tcW w:w="1601" w:type="dxa"/>
+            <w:tcBorders>
+              <w:top w:val="single" w:sz="4" w:space="0" w:color="FFC000"/>
+              <w:left w:val="nil"/>
+              <w:bottom w:val="nil"/>
+              <w:right w:val="nil"/>
+            </w:tcBorders>
+            <w:shd w:val="clear" w:color="auto" w:fill="auto"/>
+            <w:noWrap/>
+            <w:vAlign w:val="center"/>
+            <w:hideMark/>
+          </w:tcPr>
+          <w:p>
+            <w:pPr>
+              <w:spacing w:after="0" w:line="240" w:lineRule="auto"/>
+              <w:rPr>
+                <w:rFonts w:ascii="Calibri" w:eastAsia="Times New Roman" w:hAnsi="Calibri" w:cs="Calibri"/>
+                <w:color w:val="000000"/>
+                <w:lang w:eastAsia="en-IN"/>
+              </w:rPr>
+            </w:pPr>
+            <w:r>
+              <w:rPr>
+                <w:rFonts w:ascii="Calibri" w:eastAsia="Times New Roman" w:hAnsi="Calibri" w:cs="Calibri"/>
+                <w:color w:val="000000"/>
+                <w:lang w:eastAsia="en-IN"/>
+              </w:rPr>
+              <w:t>B:2</w:t>
+            </w:r>
+          </w:p>
+        </w:tc>
+        <w:tc>
+          <w:tcPr>
+            <w:tcW w:w="1350" w:type="dxa"/>
+            <w:tcBorders>
+              <w:top w:val="single" w:sz="4" w:space="0" w:color="FFC000"/>
+              <w:left w:val="nil"/>
+              <w:bottom w:val="nil"/>
+              <w:right w:val="nil"/>
+            </w:tcBorders>
+            <w:shd w:val="clear" w:color="auto" w:fill="auto"/>
+            <w:noWrap/>
+            <w:vAlign w:val="center"/>
+            <w:hideMark/>
+          </w:tcPr>
+          <w:p>
+            <w:pPr>
+              <w:spacing w:after="0" w:line="240" w:lineRule="auto"/>
+              <w:jc w:val="center"/>
+              <w:rPr>
+                <w:rFonts w:ascii="Calibri" w:eastAsia="Times New Roman" w:hAnsi="Calibri" w:cs="Calibri"/>
+                <w:color w:val="000000"/>
+                <w:lang w:eastAsia="en-IN"/>
+              </w:rPr>
+            </w:pPr>
+            <w:r>
+              <w:rPr>
+                <w:rFonts w:ascii="Calibri" w:eastAsia="Times New Roman" w:hAnsi="Calibri" w:cs="Calibri"/>
+                <w:color w:val="000000"/>
+                <w:lang w:eastAsia="en-IN"/>
+              </w:rPr>
+              <w:t>2</w:t>
+            </w:r>
+          </w:p>
+        </w:tc>
+        <w:tc>
+          <w:tcPr>
+            <w:tcW w:w="3665" w:type="dxa"/>
+            <w:tcBorders>
+              <w:top w:val="single" w:sz="4" w:space="0" w:color="FFC000"/>
+              <w:left w:val="nil"/>
+              <w:bottom w:val="nil"/>
+              <w:right w:val="single" w:sz="4" w:space="0" w:color="FFC000"/>
+            </w:tcBorders>
+            <w:shd w:val="clear" w:color="auto" w:fill="auto"/>
+            <w:noWrap/>
+            <w:vAlign w:val="center"/>
+            <w:hideMark/>
+          </w:tcPr>
+          <w:p>
+            <w:pPr>
+              <w:spacing w:after="0" w:line="240" w:lineRule="auto"/>
+              <w:rPr>
+                <w:rFonts w:ascii="Calibri" w:eastAsia="Times New Roman" w:hAnsi="Calibri" w:cs="Calibri"/>
+                <w:color w:val="000000"/>
+                <w:lang w:eastAsia="en-IN"/>
+              </w:rPr>
+            </w:pPr>
+            <w:r>
+              <w:rPr>
+                <w:rFonts w:ascii="Calibri" w:eastAsia="Times New Roman" w:hAnsi="Calibri" w:cs="Calibri"/>
+                <w:color w:val="000000"/>
+                <w:lang w:eastAsia="en-IN"/>
+              </w:rPr>
+              <w:t>Extra B → still not valid</w:t>
+            </w:r>
+          </w:p>
+        </w:tc>
+      </w:tr>
+      <w:tr>
+        <w:trPr>
+          <w:trHeight w:val="420"/>
+        </w:trPr>
+        <w:tc>
+          <w:tcPr>
+            <w:tcW w:w="733" w:type="dxa"/>
+            <w:tcBorders>
+              <w:top w:val="single" w:sz="4" w:space="0" w:color="FFC000"/>
+              <w:left w:val="single" w:sz="4" w:space="0" w:color="FFC000"/>
+              <w:bottom w:val="nil"/>
+              <w:right w:val="nil"/>
+            </w:tcBorders>
+            <w:shd w:val="clear" w:color="auto" w:fill="auto"/>
+            <w:noWrap/>
+            <w:vAlign w:val="center"/>
+            <w:hideMark/>
+          </w:tcPr>
+          <w:p>
+            <w:pPr>
+              <w:spacing w:after="0" w:line="240" w:lineRule="auto"/>
+              <w:rPr>
+                <w:rFonts w:ascii="Calibri" w:eastAsia="Times New Roman" w:hAnsi="Calibri" w:cs="Calibri"/>
+                <w:color w:val="000000"/>
+                <w:lang w:eastAsia="en-IN"/>
+              </w:rPr>
+            </w:pPr>
+            <w:r>
+              <w:rPr>
+                <w:rFonts w:ascii="Calibri" w:eastAsia="Times New Roman" w:hAnsi="Calibri" w:cs="Calibri"/>
+                <w:color w:val="000000"/>
+                <w:lang w:eastAsia="en-IN"/>
+              </w:rPr>
+              <w:t>12</w:t>
+            </w:r>
+          </w:p>
+        </w:tc>
+        <w:tc>
+          <w:tcPr>
+            <w:tcW w:w="1967" w:type="dxa"/>
+            <w:tcBorders>
+              <w:top w:val="single" w:sz="4" w:space="0" w:color="FFC000"/>
+              <w:left w:val="nil"/>
+              <w:bottom w:val="nil"/>
+              <w:right w:val="nil"/>
+            </w:tcBorders>
+            <w:shd w:val="clear" w:color="auto" w:fill="auto"/>
+            <w:noWrap/>
+            <w:vAlign w:val="center"/>
+            <w:hideMark/>
+          </w:tcPr>
+          <w:p>
+            <w:pPr>
+              <w:spacing w:after="0" w:line="240" w:lineRule="auto"/>
+              <w:rPr>
+                <w:rFonts w:ascii="Calibri" w:eastAsia="Times New Roman" w:hAnsi="Calibri" w:cs="Calibri"/>
+                <w:color w:val="000000"/>
+                <w:lang w:eastAsia="en-IN"/>
+              </w:rPr>
+            </w:pPr>
+            <w:r>
+              <w:rPr>
+                <w:rFonts w:ascii="Calibri" w:eastAsia="Times New Roman" w:hAnsi="Calibri" w:cs="Calibri"/>
+                <w:color w:val="000000"/>
+                <w:lang w:eastAsia="en-IN"/>
+              </w:rPr>
+              <w:t>DOBECODEBA</w:t>
+            </w:r>
+          </w:p>
+        </w:tc>
+        <w:tc>
+          <w:tcPr>
+            <w:tcW w:w="675" w:type="dxa"/>
+            <w:tcBorders>
+              <w:top w:val="single" w:sz="4" w:space="0" w:color="FFC000"/>
+              <w:left w:val="nil"/>
+              <w:bottom w:val="nil"/>
+              <w:right w:val="nil"/>
+            </w:tcBorders>
+            <w:shd w:val="clear" w:color="auto" w:fill="auto"/>
+            <w:noWrap/>
+            <w:vAlign w:val="center"/>
+            <w:hideMark/>
+          </w:tcPr>
+          <w:p>
+            <w:pPr>
+              <w:spacing w:after="0" w:line="240" w:lineRule="auto"/>
+              <w:jc w:val="center"/>
+              <w:rPr>
+                <w:rFonts w:ascii="Calibri" w:eastAsia="Times New Roman" w:hAnsi="Calibri" w:cs="Calibri"/>
+                <w:color w:val="000000"/>
+                <w:lang w:eastAsia="en-IN"/>
+              </w:rPr>
+            </w:pPr>
+            <w:r>
+              <w:rPr>
+                <w:rFonts w:ascii="Calibri" w:eastAsia="Times New Roman" w:hAnsi="Calibri" w:cs="Calibri"/>
+                <w:color w:val="000000"/>
+                <w:lang w:eastAsia="en-IN"/>
+              </w:rPr>
+              <w:t>1</w:t>
+            </w:r>
+          </w:p>
+        </w:tc>
+        <w:tc>
+          <w:tcPr>
+            <w:tcW w:w="790" w:type="dxa"/>
+            <w:tcBorders>
+              <w:top w:val="single" w:sz="4" w:space="0" w:color="FFC000"/>
+              <w:left w:val="nil"/>
+              <w:bottom w:val="nil"/>
+              <w:right w:val="nil"/>
+            </w:tcBorders>
+            <w:shd w:val="clear" w:color="auto" w:fill="auto"/>
+            <w:noWrap/>
+            <w:vAlign w:val="center"/>
+            <w:hideMark/>
+          </w:tcPr>
+          <w:p>
+            <w:pPr>
+              <w:spacing w:after="0" w:line="240" w:lineRule="auto"/>
+              <w:jc w:val="center"/>
+              <w:rPr>
+                <w:rFonts w:ascii="Calibri" w:eastAsia="Times New Roman" w:hAnsi="Calibri" w:cs="Calibri"/>
+                <w:color w:val="000000"/>
+                <w:lang w:eastAsia="en-IN"/>
+              </w:rPr>
+            </w:pPr>
+            <w:r>
+              <w:rPr>
+                <w:rFonts w:ascii="Calibri" w:eastAsia="Times New Roman" w:hAnsi="Calibri" w:cs="Calibri"/>
+                <w:color w:val="000000"/>
+                <w:lang w:eastAsia="en-IN"/>
+              </w:rPr>
+              <w:t>10</w:t>
+            </w:r>
+          </w:p>
+        </w:tc>
+        <w:tc>
+          <w:tcPr>
+            <w:tcW w:w="1601" w:type="dxa"/>
+            <w:tcBorders>
+              <w:top w:val="single" w:sz="4" w:space="0" w:color="FFC000"/>
+              <w:left w:val="nil"/>
+              <w:bottom w:val="nil"/>
+              <w:right w:val="nil"/>
+            </w:tcBorders>
+            <w:shd w:val="clear" w:color="auto" w:fill="auto"/>
+            <w:noWrap/>
+            <w:vAlign w:val="center"/>
+            <w:hideMark/>
+          </w:tcPr>
+          <w:p>
+            <w:pPr>
+              <w:spacing w:after="0" w:line="240" w:lineRule="auto"/>
+              <w:rPr>
+                <w:rFonts w:ascii="Calibri" w:eastAsia="Times New Roman" w:hAnsi="Calibri" w:cs="Calibri"/>
+                <w:color w:val="000000"/>
+                <w:lang w:eastAsia="en-IN"/>
+              </w:rPr>
+            </w:pPr>
+            <w:r>
+              <w:rPr>
+                <w:rFonts w:ascii="Calibri" w:eastAsia="Times New Roman" w:hAnsi="Calibri" w:cs="Calibri"/>
+                <w:color w:val="000000"/>
+                <w:lang w:eastAsia="en-IN"/>
+              </w:rPr>
+              <w:t>A:1</w:t>
+            </w:r>
+          </w:p>
+        </w:tc>
+        <w:tc>
+          <w:tcPr>
+            <w:tcW w:w="1350" w:type="dxa"/>
+            <w:tcBorders>
+              <w:top w:val="single" w:sz="4" w:space="0" w:color="FFC000"/>
+              <w:left w:val="nil"/>
+              <w:bottom w:val="nil"/>
+              <w:right w:val="nil"/>
+            </w:tcBorders>
+            <w:shd w:val="clear" w:color="auto" w:fill="auto"/>
+            <w:noWrap/>
+            <w:vAlign w:val="center"/>
+            <w:hideMark/>
+          </w:tcPr>
+          <w:p>
+            <w:pPr>
+              <w:spacing w:after="0" w:line="240" w:lineRule="auto"/>
+              <w:jc w:val="center"/>
+              <w:rPr>
+                <w:rFonts w:ascii="Calibri" w:eastAsia="Times New Roman" w:hAnsi="Calibri" w:cs="Calibri"/>
+                <w:color w:val="000000"/>
+                <w:lang w:eastAsia="en-IN"/>
+              </w:rPr>
+            </w:pPr>
+            <w:r>
+              <w:rPr>
+                <w:rFonts w:ascii="Calibri" w:eastAsia="Times New Roman" w:hAnsi="Calibri" w:cs="Calibri"/>
+                <w:color w:val="000000"/>
+                <w:lang w:eastAsia="en-IN"/>
+              </w:rPr>
+              <w:t>3</w:t>
+            </w:r>
+          </w:p>
+        </w:tc>
+        <w:tc>
+          <w:tcPr>
+            <w:tcW w:w="3665" w:type="dxa"/>
+            <w:tcBorders>
+              <w:top w:val="single" w:sz="4" w:space="0" w:color="FFC000"/>
+              <w:left w:val="nil"/>
+              <w:bottom w:val="nil"/>
+              <w:right w:val="single" w:sz="4" w:space="0" w:color="FFC000"/>
+            </w:tcBorders>
+            <w:shd w:val="clear" w:color="auto" w:fill="auto"/>
+            <w:noWrap/>
+            <w:vAlign w:val="center"/>
+            <w:hideMark/>
+          </w:tcPr>
+          <w:p>
+            <w:pPr>
+              <w:spacing w:after="0" w:line="240" w:lineRule="auto"/>
+              <w:rPr>
+                <w:rFonts w:ascii="Calibri" w:eastAsia="Times New Roman" w:hAnsi="Calibri" w:cs="Calibri"/>
+                <w:color w:val="000000"/>
+                <w:lang w:eastAsia="en-IN"/>
+              </w:rPr>
+            </w:pPr>
+            <w:r>
+              <w:rPr>
+                <w:rFonts w:ascii="Calibri" w:eastAsia="Times New Roman" w:hAnsi="Calibri" w:cs="Calibri"/>
+                <w:color w:val="000000"/>
+                <w:lang w:eastAsia="en-IN"/>
+              </w:rPr>
+              <w:t xml:space="preserve">Valid again </w:t>
+            </w:r>
+            <w:r>
+              <w:rPr>
+                <w:rFonts w:ascii="Segoe UI Symbol" w:eastAsia="Times New Roman" w:hAnsi="Segoe UI Symbol" w:cs="Segoe UI Symbol"/>
+                <w:color w:val="000000"/>
+                <w:lang w:eastAsia="en-IN"/>
+              </w:rPr>
+              <w:t>✅</w:t>
+            </w:r>
+            <w:r>
+              <w:rPr>
+                <w:rFonts w:ascii="Calibri" w:eastAsia="Times New Roman" w:hAnsi="Calibri" w:cs="Calibri"/>
+                <w:color w:val="000000"/>
+                <w:lang w:eastAsia="en-IN"/>
+              </w:rPr>
+              <w:t xml:space="preserve"> — window = 10</w:t>
+            </w:r>
+          </w:p>
+        </w:tc>
+      </w:tr>
+      <w:tr>
+        <w:trPr>
+          <w:trHeight w:val="420"/>
+        </w:trPr>
+        <w:tc>
+          <w:tcPr>
+            <w:tcW w:w="733" w:type="dxa"/>
+            <w:tcBorders>
+              <w:top w:val="single" w:sz="4" w:space="0" w:color="FFC000"/>
+              <w:left w:val="single" w:sz="4" w:space="0" w:color="FFC000"/>
+              <w:bottom w:val="nil"/>
+              <w:right w:val="nil"/>
+            </w:tcBorders>
+            <w:shd w:val="clear" w:color="auto" w:fill="auto"/>
+            <w:noWrap/>
+            <w:vAlign w:val="center"/>
+            <w:hideMark/>
+          </w:tcPr>
+          <w:p>
+            <w:pPr>
+              <w:spacing w:after="0" w:line="240" w:lineRule="auto"/>
+              <w:rPr>
+                <w:rFonts w:ascii="Calibri" w:eastAsia="Times New Roman" w:hAnsi="Calibri" w:cs="Calibri"/>
+                <w:color w:val="000000"/>
+                <w:lang w:eastAsia="en-IN"/>
+              </w:rPr>
+            </w:pPr>
+            <w:r>
+              <w:rPr>
+                <w:rFonts w:ascii="Calibri" w:eastAsia="Times New Roman" w:hAnsi="Calibri" w:cs="Calibri"/>
+                <w:color w:val="000000"/>
+                <w:lang w:eastAsia="en-IN"/>
+              </w:rPr>
+              <w:t>13-15</w:t>
+            </w:r>
+          </w:p>
+        </w:tc>
+        <w:tc>
+          <w:tcPr>
+            <w:tcW w:w="1967" w:type="dxa"/>
+            <w:tcBorders>
+              <w:top w:val="single" w:sz="4" w:space="0" w:color="FFC000"/>
+              <w:left w:val="nil"/>
+              <w:bottom w:val="nil"/>
+              <w:right w:val="nil"/>
+            </w:tcBorders>
+            <w:shd w:val="clear" w:color="auto" w:fill="auto"/>
+            <w:noWrap/>
+            <w:vAlign w:val="center"/>
+            <w:hideMark/>
+          </w:tcPr>
+          <w:p>
+            <w:pPr>
+              <w:spacing w:after="0" w:line="240" w:lineRule="auto"/>
+              <w:rPr>
+                <w:rFonts w:ascii="Calibri" w:eastAsia="Times New Roman" w:hAnsi="Calibri" w:cs="Calibri"/>
+                <w:color w:val="000000"/>
+                <w:lang w:eastAsia="en-IN"/>
+              </w:rPr>
+            </w:pPr>
+            <w:r>
+              <w:rPr>
+                <w:rFonts w:ascii="Calibri" w:eastAsia="Times New Roman" w:hAnsi="Calibri" w:cs="Calibri"/>
+                <w:color w:val="000000"/>
+                <w:lang w:eastAsia="en-IN"/>
+              </w:rPr>
+              <w:t xml:space="preserve">Shrink to </w:t>
+            </w:r>
+            <w:r>
+              <w:rPr>
+                <w:rFonts w:ascii="Arial Unicode MS" w:eastAsia="Times New Roman" w:hAnsi="Arial Unicode MS" w:cs="Calibri"/>
+                <w:color w:val="000000"/>
+                <w:sz w:val="20"/>
+                <w:szCs w:val="20"/>
+                <w:lang w:eastAsia="en-IN"/>
+              </w:rPr>
+              <w:t>BECODEBA</w:t>
+            </w:r>
+          </w:p>
+        </w:tc>
+        <w:tc>
+          <w:tcPr>
+            <w:tcW w:w="675" w:type="dxa"/>
+            <w:tcBorders>
+              <w:top w:val="single" w:sz="4" w:space="0" w:color="FFC000"/>
+              <w:left w:val="nil"/>
+              <w:bottom w:val="nil"/>
+              <w:right w:val="nil"/>
+            </w:tcBorders>
+            <w:shd w:val="clear" w:color="auto" w:fill="auto"/>
+            <w:noWrap/>
+            <w:vAlign w:val="center"/>
+            <w:hideMark/>
+          </w:tcPr>
+          <w:p>
+            <w:pPr>
+              <w:spacing w:after="0" w:line="240" w:lineRule="auto"/>
+              <w:jc w:val="center"/>
+              <w:rPr>
+                <w:rFonts w:ascii="Calibri" w:eastAsia="Times New Roman" w:hAnsi="Calibri" w:cs="Calibri"/>
+                <w:color w:val="000000"/>
+                <w:lang w:eastAsia="en-IN"/>
+              </w:rPr>
+            </w:pPr>
+            <w:r>
+              <w:rPr>
+                <w:rFonts w:ascii="Calibri" w:eastAsia="Times New Roman" w:hAnsi="Calibri" w:cs="Calibri"/>
+                <w:color w:val="000000"/>
+                <w:lang w:eastAsia="en-IN"/>
+              </w:rPr>
+              <w:t>2</w:t>
+            </w:r>
+          </w:p>
+        </w:tc>
+        <w:tc>
+          <w:tcPr>
+            <w:tcW w:w="790" w:type="dxa"/>
+            <w:tcBorders>
+              <w:top w:val="single" w:sz="4" w:space="0" w:color="FFC000"/>
+              <w:left w:val="nil"/>
+              <w:bottom w:val="nil"/>
+              <w:right w:val="nil"/>
+            </w:tcBorders>
+            <w:shd w:val="clear" w:color="auto" w:fill="auto"/>
+            <w:noWrap/>
+            <w:vAlign w:val="center"/>
+            <w:hideMark/>
+          </w:tcPr>
+          <w:p>
+            <w:pPr>
+              <w:spacing w:after="0" w:line="240" w:lineRule="auto"/>
+              <w:jc w:val="center"/>
+              <w:rPr>
+                <w:rFonts w:ascii="Calibri" w:eastAsia="Times New Roman" w:hAnsi="Calibri" w:cs="Calibri"/>
+                <w:color w:val="000000"/>
+                <w:lang w:eastAsia="en-IN"/>
+              </w:rPr>
+            </w:pPr>
+            <w:r>
+              <w:rPr>
+                <w:rFonts w:ascii="Calibri" w:eastAsia="Times New Roman" w:hAnsi="Calibri" w:cs="Calibri"/>
+                <w:color w:val="000000"/>
+                <w:lang w:eastAsia="en-IN"/>
+              </w:rPr>
+              <w:t>10</w:t>
+            </w:r>
+          </w:p>
+        </w:tc>
+        <w:tc>
+          <w:tcPr>
+            <w:tcW w:w="1601" w:type="dxa"/>
+            <w:tcBorders>
+              <w:top w:val="single" w:sz="4" w:space="0" w:color="FFC000"/>
+              <w:left w:val="nil"/>
+              <w:bottom w:val="nil"/>
+              <w:right w:val="nil"/>
+            </w:tcBorders>
+            <w:shd w:val="clear" w:color="auto" w:fill="auto"/>
+            <w:noWrap/>
+            <w:vAlign w:val="center"/>
+            <w:hideMark/>
+          </w:tcPr>
+          <w:p>
+            <w:pPr>
+              <w:spacing w:after="0" w:line="240" w:lineRule="auto"/>
+              <w:rPr>
+                <w:rFonts w:ascii="Calibri" w:eastAsia="Times New Roman" w:hAnsi="Calibri" w:cs="Calibri"/>
+                <w:color w:val="000000"/>
+                <w:lang w:eastAsia="en-IN"/>
+              </w:rPr>
+            </w:pPr>
+            <w:r>
+              <w:rPr>
+                <w:rFonts w:ascii="Calibri" w:eastAsia="Times New Roman" w:hAnsi="Calibri" w:cs="Calibri"/>
+                <w:color w:val="000000"/>
+                <w:lang w:eastAsia="en-IN"/>
+              </w:rPr>
+              <w:t>Removed D, O</w:t>
+            </w:r>
+          </w:p>
+        </w:tc>
+        <w:tc>
+          <w:tcPr>
+            <w:tcW w:w="1350" w:type="dxa"/>
+            <w:tcBorders>
+              <w:top w:val="single" w:sz="4" w:space="0" w:color="FFC000"/>
+              <w:left w:val="nil"/>
+              <w:bottom w:val="nil"/>
+              <w:right w:val="nil"/>
+            </w:tcBorders>
+            <w:shd w:val="clear" w:color="auto" w:fill="auto"/>
+            <w:noWrap/>
+            <w:vAlign w:val="center"/>
+            <w:hideMark/>
+          </w:tcPr>
+          <w:p>
+            <w:pPr>
+              <w:spacing w:after="0" w:line="240" w:lineRule="auto"/>
+              <w:jc w:val="center"/>
+              <w:rPr>
+                <w:rFonts w:ascii="Calibri" w:eastAsia="Times New Roman" w:hAnsi="Calibri" w:cs="Calibri"/>
+                <w:color w:val="000000"/>
+                <w:lang w:eastAsia="en-IN"/>
+              </w:rPr>
+            </w:pPr>
+            <w:r>
+              <w:rPr>
+                <w:rFonts w:ascii="Calibri" w:eastAsia="Times New Roman" w:hAnsi="Calibri" w:cs="Calibri"/>
+                <w:color w:val="000000"/>
+                <w:lang w:eastAsia="en-IN"/>
+              </w:rPr>
+              <w:t>3</w:t>
+            </w:r>
+          </w:p>
+        </w:tc>
+        <w:tc>
+          <w:tcPr>
+            <w:tcW w:w="3665" w:type="dxa"/>
+            <w:tcBorders>
+              <w:top w:val="single" w:sz="4" w:space="0" w:color="FFC000"/>
+              <w:left w:val="nil"/>
+              <w:bottom w:val="nil"/>
+              <w:right w:val="single" w:sz="4" w:space="0" w:color="FFC000"/>
+            </w:tcBorders>
+            <w:shd w:val="clear" w:color="auto" w:fill="auto"/>
+            <w:noWrap/>
+            <w:vAlign w:val="center"/>
+            <w:hideMark/>
+          </w:tcPr>
+          <w:p>
+            <w:pPr>
+              <w:spacing w:after="0" w:line="240" w:lineRule="auto"/>
+              <w:rPr>
+                <w:rFonts w:ascii="Calibri" w:eastAsia="Times New Roman" w:hAnsi="Calibri" w:cs="Calibri"/>
+                <w:color w:val="000000"/>
+                <w:lang w:eastAsia="en-IN"/>
+              </w:rPr>
+            </w:pPr>
+            <w:r>
+              <w:rPr>
+                <w:rFonts w:ascii="Calibri" w:eastAsia="Times New Roman" w:hAnsi="Calibri" w:cs="Calibri"/>
+                <w:color w:val="000000"/>
+                <w:lang w:eastAsia="en-IN"/>
+              </w:rPr>
+              <w:t>Still valid</w:t>
+            </w:r>
+          </w:p>
+        </w:tc>
+      </w:tr>
+      <w:tr>
+        <w:trPr>
+          <w:trHeight w:val="420"/>
+        </w:trPr>
+        <w:tc>
+          <w:tcPr>
+            <w:tcW w:w="733" w:type="dxa"/>
+            <w:tcBorders>
+              <w:top w:val="single" w:sz="4" w:space="0" w:color="FFC000"/>
+              <w:left w:val="single" w:sz="4" w:space="0" w:color="FFC000"/>
+              <w:bottom w:val="nil"/>
+              <w:right w:val="nil"/>
+            </w:tcBorders>
+            <w:shd w:val="clear" w:color="auto" w:fill="auto"/>
+            <w:noWrap/>
+            <w:vAlign w:val="center"/>
+            <w:hideMark/>
+          </w:tcPr>
+          <w:p>
+            <w:pPr>
+              <w:spacing w:after="0" w:line="240" w:lineRule="auto"/>
+              <w:rPr>
+                <w:rFonts w:ascii="Calibri" w:eastAsia="Times New Roman" w:hAnsi="Calibri" w:cs="Calibri"/>
+                <w:color w:val="000000"/>
+                <w:lang w:eastAsia="en-IN"/>
+              </w:rPr>
+            </w:pPr>
+            <w:r>
+              <w:rPr>
+                <w:rFonts w:ascii="Calibri" w:eastAsia="Times New Roman" w:hAnsi="Calibri" w:cs="Calibri"/>
+                <w:color w:val="000000"/>
+                <w:lang w:eastAsia="en-IN"/>
+              </w:rPr>
+              <w:t>16</w:t>
+            </w:r>
+          </w:p>
+        </w:tc>
+        <w:tc>
+          <w:tcPr>
+            <w:tcW w:w="1967" w:type="dxa"/>
+            <w:tcBorders>
+              <w:top w:val="single" w:sz="4" w:space="0" w:color="FFC000"/>
+              <w:left w:val="nil"/>
+              <w:bottom w:val="nil"/>
+              <w:right w:val="nil"/>
+            </w:tcBorders>
+            <w:shd w:val="clear" w:color="auto" w:fill="auto"/>
+            <w:noWrap/>
+            <w:vAlign w:val="center"/>
+            <w:hideMark/>
+          </w:tcPr>
+          <w:p>
+            <w:pPr>
+              <w:spacing w:after="0" w:line="240" w:lineRule="auto"/>
+              <w:rPr>
+                <w:rFonts w:ascii="Calibri" w:eastAsia="Times New Roman" w:hAnsi="Calibri" w:cs="Calibri"/>
+                <w:color w:val="000000"/>
+                <w:lang w:eastAsia="en-IN"/>
+              </w:rPr>
+            </w:pPr>
+            <w:r>
+              <w:rPr>
+                <w:rFonts w:ascii="Calibri" w:eastAsia="Times New Roman" w:hAnsi="Calibri" w:cs="Calibri"/>
+                <w:color w:val="000000"/>
+                <w:lang w:eastAsia="en-IN"/>
+              </w:rPr>
+              <w:t>ECODEBA</w:t>
+            </w:r>
+          </w:p>
+        </w:tc>
+        <w:tc>
+          <w:tcPr>
+            <w:tcW w:w="675" w:type="dxa"/>
+            <w:tcBorders>
+              <w:top w:val="single" w:sz="4" w:space="0" w:color="FFC000"/>
+              <w:left w:val="nil"/>
+              <w:bottom w:val="nil"/>
+              <w:right w:val="nil"/>
+            </w:tcBorders>
+            <w:shd w:val="clear" w:color="auto" w:fill="auto"/>
+            <w:noWrap/>
+            <w:vAlign w:val="center"/>
+            <w:hideMark/>
+          </w:tcPr>
+          <w:p>
+            <w:pPr>
+              <w:spacing w:after="0" w:line="240" w:lineRule="auto"/>
+              <w:jc w:val="center"/>
+              <w:rPr>
+                <w:rFonts w:ascii="Calibri" w:eastAsia="Times New Roman" w:hAnsi="Calibri" w:cs="Calibri"/>
+                <w:color w:val="000000"/>
+                <w:lang w:eastAsia="en-IN"/>
+              </w:rPr>
+            </w:pPr>
+            <w:r>
+              <w:rPr>
+                <w:rFonts w:ascii="Calibri" w:eastAsia="Times New Roman" w:hAnsi="Calibri" w:cs="Calibri"/>
+                <w:color w:val="000000"/>
+                <w:lang w:eastAsia="en-IN"/>
+              </w:rPr>
+              <w:t>4</w:t>
+            </w:r>
+          </w:p>
+        </w:tc>
+        <w:tc>
+          <w:tcPr>
+            <w:tcW w:w="790" w:type="dxa"/>
+            <w:tcBorders>
+              <w:top w:val="single" w:sz="4" w:space="0" w:color="FFC000"/>
+              <w:left w:val="nil"/>
+              <w:bottom w:val="nil"/>
+              <w:right w:val="nil"/>
+            </w:tcBorders>
+            <w:shd w:val="clear" w:color="auto" w:fill="auto"/>
+            <w:noWrap/>
+            <w:vAlign w:val="center"/>
+            <w:hideMark/>
+          </w:tcPr>
+          <w:p>
+            <w:pPr>
+              <w:spacing w:after="0" w:line="240" w:lineRule="auto"/>
+              <w:jc w:val="center"/>
+              <w:rPr>
+                <w:rFonts w:ascii="Calibri" w:eastAsia="Times New Roman" w:hAnsi="Calibri" w:cs="Calibri"/>
+                <w:color w:val="000000"/>
+                <w:lang w:eastAsia="en-IN"/>
+              </w:rPr>
+            </w:pPr>
+            <w:r>
+              <w:rPr>
+                <w:rFonts w:ascii="Calibri" w:eastAsia="Times New Roman" w:hAnsi="Calibri" w:cs="Calibri"/>
+                <w:color w:val="000000"/>
+                <w:lang w:eastAsia="en-IN"/>
+              </w:rPr>
+              <w:t>10</w:t>
+            </w:r>
+          </w:p>
+        </w:tc>
+        <w:tc>
+          <w:tcPr>
+            <w:tcW w:w="1601" w:type="dxa"/>
+            <w:tcBorders>
+              <w:top w:val="single" w:sz="4" w:space="0" w:color="FFC000"/>
+              <w:left w:val="nil"/>
+              <w:bottom w:val="nil"/>
+              <w:right w:val="nil"/>
+            </w:tcBorders>
+            <w:shd w:val="clear" w:color="auto" w:fill="auto"/>
+            <w:noWrap/>
+            <w:vAlign w:val="center"/>
+            <w:hideMark/>
+          </w:tcPr>
+          <w:p>
+            <w:pPr>
+              <w:spacing w:after="0" w:line="240" w:lineRule="auto"/>
+              <w:rPr>
+                <w:rFonts w:ascii="Calibri" w:eastAsia="Times New Roman" w:hAnsi="Calibri" w:cs="Calibri"/>
+                <w:color w:val="000000"/>
+                <w:lang w:eastAsia="en-IN"/>
+              </w:rPr>
+            </w:pPr>
+            <w:r>
+              <w:rPr>
+                <w:rFonts w:ascii="Calibri" w:eastAsia="Times New Roman" w:hAnsi="Calibri" w:cs="Calibri"/>
+                <w:color w:val="000000"/>
+                <w:lang w:eastAsia="en-IN"/>
+              </w:rPr>
+              <w:t>Removed B:1</w:t>
+            </w:r>
+          </w:p>
+        </w:tc>
+        <w:tc>
+          <w:tcPr>
+            <w:tcW w:w="1350" w:type="dxa"/>
+            <w:tcBorders>
+              <w:top w:val="single" w:sz="4" w:space="0" w:color="FFC000"/>
+              <w:left w:val="nil"/>
+              <w:bottom w:val="nil"/>
+              <w:right w:val="nil"/>
+            </w:tcBorders>
+            <w:shd w:val="clear" w:color="auto" w:fill="auto"/>
+            <w:noWrap/>
+            <w:vAlign w:val="center"/>
+            <w:hideMark/>
+          </w:tcPr>
+          <w:p>
+            <w:pPr>
+              <w:spacing w:after="0" w:line="240" w:lineRule="auto"/>
+              <w:jc w:val="center"/>
+              <w:rPr>
+                <w:rFonts w:ascii="Calibri" w:eastAsia="Times New Roman" w:hAnsi="Calibri" w:cs="Calibri"/>
+                <w:color w:val="000000"/>
+                <w:lang w:eastAsia="en-IN"/>
+              </w:rPr>
+            </w:pPr>
+            <w:r>
+              <w:rPr>
+                <w:rFonts w:ascii="Calibri" w:eastAsia="Times New Roman" w:hAnsi="Calibri" w:cs="Calibri"/>
+                <w:color w:val="000000"/>
+                <w:lang w:eastAsia="en-IN"/>
+              </w:rPr>
+              <w:t>3</w:t>
+            </w:r>
+          </w:p>
+        </w:tc>
+        <w:tc>
+          <w:tcPr>
+            <w:tcW w:w="3665" w:type="dxa"/>
+            <w:tcBorders>
+              <w:top w:val="single" w:sz="4" w:space="0" w:color="FFC000"/>
+              <w:left w:val="nil"/>
+              <w:bottom w:val="nil"/>
+              <w:right w:val="single" w:sz="4" w:space="0" w:color="FFC000"/>
+            </w:tcBorders>
+            <w:shd w:val="clear" w:color="auto" w:fill="auto"/>
+            <w:noWrap/>
+            <w:vAlign w:val="center"/>
+            <w:hideMark/>
+          </w:tcPr>
+          <w:p>
+            <w:pPr>
+              <w:spacing w:after="0" w:line="240" w:lineRule="auto"/>
+              <w:rPr>
+                <w:rFonts w:ascii="Calibri" w:eastAsia="Times New Roman" w:hAnsi="Calibri" w:cs="Calibri"/>
+                <w:color w:val="000000"/>
+                <w:lang w:eastAsia="en-IN"/>
+              </w:rPr>
+            </w:pPr>
+            <w:r>
+              <w:rPr>
+                <w:rFonts w:ascii="Calibri" w:eastAsia="Times New Roman" w:hAnsi="Calibri" w:cs="Calibri"/>
+                <w:color w:val="000000"/>
+                <w:lang w:eastAsia="en-IN"/>
+              </w:rPr>
+              <w:t>Still valid</w:t>
+            </w:r>
+          </w:p>
+        </w:tc>
+      </w:tr>
+      <w:tr>
+        <w:trPr>
+          <w:trHeight w:val="420"/>
+        </w:trPr>
+        <w:tc>
+          <w:tcPr>
+            <w:tcW w:w="733" w:type="dxa"/>
+            <w:tcBorders>
+              <w:top w:val="single" w:sz="4" w:space="0" w:color="FFC000"/>
+              <w:left w:val="single" w:sz="4" w:space="0" w:color="FFC000"/>
+              <w:bottom w:val="nil"/>
+              <w:right w:val="nil"/>
+            </w:tcBorders>
+            <w:shd w:val="clear" w:color="auto" w:fill="auto"/>
+            <w:noWrap/>
+            <w:vAlign w:val="center"/>
+            <w:hideMark/>
+          </w:tcPr>
+          <w:p>
+            <w:pPr>
+              <w:spacing w:after="0" w:line="240" w:lineRule="auto"/>
+              <w:rPr>
+                <w:rFonts w:ascii="Calibri" w:eastAsia="Times New Roman" w:hAnsi="Calibri" w:cs="Calibri"/>
+                <w:color w:val="000000"/>
+                <w:lang w:eastAsia="en-IN"/>
+              </w:rPr>
+            </w:pPr>
+            <w:r>
+              <w:rPr>
+                <w:rFonts w:ascii="Calibri" w:eastAsia="Times New Roman" w:hAnsi="Calibri" w:cs="Calibri"/>
+                <w:color w:val="000000"/>
+                <w:lang w:eastAsia="en-IN"/>
+              </w:rPr>
+              <w:t>17</w:t>
+            </w:r>
+          </w:p>
+        </w:tc>
+        <w:tc>
+          <w:tcPr>
+            <w:tcW w:w="1967" w:type="dxa"/>
+            <w:tcBorders>
+              <w:top w:val="single" w:sz="4" w:space="0" w:color="FFC000"/>
+              <w:left w:val="nil"/>
+              <w:bottom w:val="nil"/>
+              <w:right w:val="nil"/>
+            </w:tcBorders>
+            <w:shd w:val="clear" w:color="auto" w:fill="auto"/>
+            <w:noWrap/>
+            <w:vAlign w:val="center"/>
+            <w:hideMark/>
+          </w:tcPr>
+          <w:p>
+            <w:pPr>
+              <w:spacing w:after="0" w:line="240" w:lineRule="auto"/>
+              <w:rPr>
+                <w:rFonts w:ascii="Calibri" w:eastAsia="Times New Roman" w:hAnsi="Calibri" w:cs="Calibri"/>
+                <w:color w:val="000000"/>
+                <w:lang w:eastAsia="en-IN"/>
+              </w:rPr>
+            </w:pPr>
+            <w:r>
+              <w:rPr>
+                <w:rFonts w:ascii="Calibri" w:eastAsia="Times New Roman" w:hAnsi="Calibri" w:cs="Calibri"/>
+                <w:color w:val="000000"/>
+                <w:lang w:eastAsia="en-IN"/>
+              </w:rPr>
+              <w:t>CODEBA</w:t>
+            </w:r>
+          </w:p>
+        </w:tc>
+        <w:tc>
+          <w:tcPr>
+            <w:tcW w:w="675" w:type="dxa"/>
+            <w:tcBorders>
+              <w:top w:val="single" w:sz="4" w:space="0" w:color="FFC000"/>
+              <w:left w:val="nil"/>
+              <w:bottom w:val="nil"/>
+              <w:right w:val="nil"/>
+            </w:tcBorders>
+            <w:shd w:val="clear" w:color="auto" w:fill="auto"/>
+            <w:noWrap/>
+            <w:vAlign w:val="center"/>
+            <w:hideMark/>
+          </w:tcPr>
+          <w:p>
+            <w:pPr>
+              <w:spacing w:after="0" w:line="240" w:lineRule="auto"/>
+              <w:jc w:val="center"/>
+              <w:rPr>
+                <w:rFonts w:ascii="Calibri" w:eastAsia="Times New Roman" w:hAnsi="Calibri" w:cs="Calibri"/>
+                <w:color w:val="000000"/>
+                <w:lang w:eastAsia="en-IN"/>
+              </w:rPr>
+            </w:pPr>
+            <w:r>
+              <w:rPr>
+                <w:rFonts w:ascii="Calibri" w:eastAsia="Times New Roman" w:hAnsi="Calibri" w:cs="Calibri"/>
+                <w:color w:val="000000"/>
+                <w:lang w:eastAsia="en-IN"/>
+              </w:rPr>
+              <w:t>5</w:t>
+            </w:r>
+          </w:p>
+        </w:tc>
+        <w:tc>
+          <w:tcPr>
+            <w:tcW w:w="790" w:type="dxa"/>
+            <w:tcBorders>
+              <w:top w:val="single" w:sz="4" w:space="0" w:color="FFC000"/>
+              <w:left w:val="nil"/>
+              <w:bottom w:val="nil"/>
+              <w:right w:val="nil"/>
+            </w:tcBorders>
+            <w:shd w:val="clear" w:color="auto" w:fill="auto"/>
+            <w:noWrap/>
+            <w:vAlign w:val="center"/>
+            <w:hideMark/>
+          </w:tcPr>
+          <w:p>
+            <w:pPr>
+              <w:spacing w:after="0" w:line="240" w:lineRule="auto"/>
+              <w:jc w:val="center"/>
+              <w:rPr>
+                <w:rFonts w:ascii="Calibri" w:eastAsia="Times New Roman" w:hAnsi="Calibri" w:cs="Calibri"/>
+                <w:color w:val="000000"/>
+                <w:lang w:eastAsia="en-IN"/>
+              </w:rPr>
+            </w:pPr>
+            <w:r>
+              <w:rPr>
+                <w:rFonts w:ascii="Calibri" w:eastAsia="Times New Roman" w:hAnsi="Calibri" w:cs="Calibri"/>
+                <w:color w:val="000000"/>
+                <w:lang w:eastAsia="en-IN"/>
+              </w:rPr>
+              <w:t>10</w:t>
+            </w:r>
+          </w:p>
+        </w:tc>
+        <w:tc>
+          <w:tcPr>
+            <w:tcW w:w="1601" w:type="dxa"/>
+            <w:tcBorders>
+              <w:top w:val="single" w:sz="4" w:space="0" w:color="FFC000"/>
+              <w:left w:val="nil"/>
+              <w:bottom w:val="nil"/>
+              <w:right w:val="nil"/>
+            </w:tcBorders>
+            <w:shd w:val="clear" w:color="auto" w:fill="auto"/>
+            <w:noWrap/>
+            <w:vAlign w:val="center"/>
+            <w:hideMark/>
+          </w:tcPr>
+          <w:p>
+            <w:pPr>
+              <w:spacing w:after="0" w:line="240" w:lineRule="auto"/>
+              <w:rPr>
+                <w:rFonts w:ascii="Calibri" w:eastAsia="Times New Roman" w:hAnsi="Calibri" w:cs="Calibri"/>
+                <w:color w:val="000000"/>
+                <w:lang w:eastAsia="en-IN"/>
+              </w:rPr>
+            </w:pPr>
+            <w:r>
+              <w:rPr>
+                <w:rFonts w:ascii="Calibri" w:eastAsia="Times New Roman" w:hAnsi="Calibri" w:cs="Calibri"/>
+                <w:color w:val="000000"/>
+                <w:lang w:eastAsia="en-IN"/>
+              </w:rPr>
+              <w:t>Removed E</w:t>
+            </w:r>
+          </w:p>
+        </w:tc>
+        <w:tc>
+          <w:tcPr>
+            <w:tcW w:w="1350" w:type="dxa"/>
+            <w:tcBorders>
+              <w:top w:val="single" w:sz="4" w:space="0" w:color="FFC000"/>
+              <w:left w:val="nil"/>
+              <w:bottom w:val="nil"/>
+              <w:right w:val="nil"/>
+            </w:tcBorders>
+            <w:shd w:val="clear" w:color="auto" w:fill="auto"/>
+            <w:noWrap/>
+            <w:vAlign w:val="center"/>
+            <w:hideMark/>
+          </w:tcPr>
+          <w:p>
+            <w:pPr>
+              <w:spacing w:after="0" w:line="240" w:lineRule="auto"/>
+              <w:jc w:val="center"/>
+              <w:rPr>
+                <w:rFonts w:ascii="Calibri" w:eastAsia="Times New Roman" w:hAnsi="Calibri" w:cs="Calibri"/>
+                <w:color w:val="000000"/>
+                <w:lang w:eastAsia="en-IN"/>
+              </w:rPr>
+            </w:pPr>
+            <w:r>
+              <w:rPr>
+                <w:rFonts w:ascii="Calibri" w:eastAsia="Times New Roman" w:hAnsi="Calibri" w:cs="Calibri"/>
+                <w:color w:val="000000"/>
+                <w:lang w:eastAsia="en-IN"/>
+              </w:rPr>
+              <w:t>3</w:t>
+            </w:r>
+          </w:p>
+        </w:tc>
+        <w:tc>
+          <w:tcPr>
+            <w:tcW w:w="3665" w:type="dxa"/>
+            <w:tcBorders>
+              <w:top w:val="single" w:sz="4" w:space="0" w:color="FFC000"/>
+              <w:left w:val="nil"/>
+              <w:bottom w:val="nil"/>
+              <w:right w:val="single" w:sz="4" w:space="0" w:color="FFC000"/>
+            </w:tcBorders>
+            <w:shd w:val="clear" w:color="auto" w:fill="auto"/>
+            <w:noWrap/>
+            <w:vAlign w:val="center"/>
+            <w:hideMark/>
+          </w:tcPr>
+          <w:p>
+            <w:pPr>
+              <w:spacing w:after="0" w:line="240" w:lineRule="auto"/>
+              <w:rPr>
+                <w:rFonts w:ascii="Calibri" w:eastAsia="Times New Roman" w:hAnsi="Calibri" w:cs="Calibri"/>
+                <w:color w:val="000000"/>
+                <w:lang w:eastAsia="en-IN"/>
+              </w:rPr>
+            </w:pPr>
+            <w:r>
+              <w:rPr>
+                <w:rFonts w:ascii="Calibri" w:eastAsia="Times New Roman" w:hAnsi="Calibri" w:cs="Calibri"/>
+                <w:color w:val="000000"/>
+                <w:lang w:eastAsia="en-IN"/>
+              </w:rPr>
+              <w:t>Still valid</w:t>
+            </w:r>
+          </w:p>
+        </w:tc>
+      </w:tr>
+      <w:tr>
+        <w:trPr>
+          <w:trHeight w:val="420"/>
+        </w:trPr>
+        <w:tc>
+          <w:tcPr>
+            <w:tcW w:w="733" w:type="dxa"/>
+            <w:tcBorders>
+              <w:top w:val="single" w:sz="4" w:space="0" w:color="FFC000"/>
+              <w:left w:val="single" w:sz="4" w:space="0" w:color="FFC000"/>
+              <w:bottom w:val="nil"/>
+              <w:right w:val="nil"/>
+            </w:tcBorders>
+            <w:shd w:val="clear" w:color="auto" w:fill="auto"/>
+            <w:noWrap/>
+            <w:vAlign w:val="center"/>
+            <w:hideMark/>
+          </w:tcPr>
+          <w:p>
+            <w:pPr>
+              <w:spacing w:after="0" w:line="240" w:lineRule="auto"/>
+              <w:rPr>
+                <w:rFonts w:ascii="Calibri" w:eastAsia="Times New Roman" w:hAnsi="Calibri" w:cs="Calibri"/>
+                <w:color w:val="000000"/>
+                <w:lang w:eastAsia="en-IN"/>
+              </w:rPr>
+            </w:pPr>
+            <w:r>
+              <w:rPr>
+                <w:rFonts w:ascii="Calibri" w:eastAsia="Times New Roman" w:hAnsi="Calibri" w:cs="Calibri"/>
+                <w:color w:val="000000"/>
+                <w:lang w:eastAsia="en-IN"/>
+              </w:rPr>
+              <w:t>18</w:t>
+            </w:r>
+          </w:p>
+        </w:tc>
+        <w:tc>
+          <w:tcPr>
+            <w:tcW w:w="1967" w:type="dxa"/>
+            <w:tcBorders>
+              <w:top w:val="single" w:sz="4" w:space="0" w:color="FFC000"/>
+              <w:left w:val="nil"/>
+              <w:bottom w:val="nil"/>
+              <w:right w:val="nil"/>
+            </w:tcBorders>
+            <w:shd w:val="clear" w:color="auto" w:fill="auto"/>
+            <w:noWrap/>
+            <w:vAlign w:val="center"/>
+            <w:hideMark/>
+          </w:tcPr>
+          <w:p>
+            <w:pPr>
+              <w:spacing w:after="0" w:line="240" w:lineRule="auto"/>
+              <w:rPr>
+                <w:rFonts w:ascii="Calibri" w:eastAsia="Times New Roman" w:hAnsi="Calibri" w:cs="Calibri"/>
+                <w:color w:val="000000"/>
+                <w:lang w:eastAsia="en-IN"/>
+              </w:rPr>
+            </w:pPr>
+            <w:r>
+              <w:rPr>
+                <w:rFonts w:ascii="Calibri" w:eastAsia="Times New Roman" w:hAnsi="Calibri" w:cs="Calibri"/>
+                <w:color w:val="000000"/>
+                <w:lang w:eastAsia="en-IN"/>
+              </w:rPr>
+              <w:t>ODEBA</w:t>
+            </w:r>
+          </w:p>
+        </w:tc>
+        <w:tc>
+          <w:tcPr>
+            <w:tcW w:w="675" w:type="dxa"/>
+            <w:tcBorders>
+              <w:top w:val="single" w:sz="4" w:space="0" w:color="FFC000"/>
+              <w:left w:val="nil"/>
+              <w:bottom w:val="nil"/>
+              <w:right w:val="nil"/>
+            </w:tcBorders>
+            <w:shd w:val="clear" w:color="auto" w:fill="auto"/>
+            <w:noWrap/>
+            <w:vAlign w:val="center"/>
+            <w:hideMark/>
+          </w:tcPr>
+          <w:p>
+            <w:pPr>
+              <w:spacing w:after="0" w:line="240" w:lineRule="auto"/>
+              <w:jc w:val="center"/>
+              <w:rPr>
+                <w:rFonts w:ascii="Calibri" w:eastAsia="Times New Roman" w:hAnsi="Calibri" w:cs="Calibri"/>
+                <w:color w:val="000000"/>
+                <w:lang w:eastAsia="en-IN"/>
+              </w:rPr>
+            </w:pPr>
+            <w:r>
+              <w:rPr>
+                <w:rFonts w:ascii="Calibri" w:eastAsia="Times New Roman" w:hAnsi="Calibri" w:cs="Calibri"/>
+                <w:color w:val="000000"/>
+                <w:lang w:eastAsia="en-IN"/>
+              </w:rPr>
+              <w:t>6</w:t>
+            </w:r>
+          </w:p>
+        </w:tc>
+        <w:tc>
+          <w:tcPr>
+            <w:tcW w:w="790" w:type="dxa"/>
+            <w:tcBorders>
+              <w:top w:val="single" w:sz="4" w:space="0" w:color="FFC000"/>
+              <w:left w:val="nil"/>
+              <w:bottom w:val="nil"/>
+              <w:right w:val="nil"/>
+            </w:tcBorders>
+            <w:shd w:val="clear" w:color="auto" w:fill="auto"/>
+            <w:noWrap/>
+            <w:vAlign w:val="center"/>
+            <w:hideMark/>
+          </w:tcPr>
+          <w:p>
+            <w:pPr>
+              <w:spacing w:after="0" w:line="240" w:lineRule="auto"/>
+              <w:jc w:val="center"/>
+              <w:rPr>
+                <w:rFonts w:ascii="Calibri" w:eastAsia="Times New Roman" w:hAnsi="Calibri" w:cs="Calibri"/>
+                <w:color w:val="000000"/>
+                <w:lang w:eastAsia="en-IN"/>
+              </w:rPr>
+            </w:pPr>
+            <w:r>
+              <w:rPr>
+                <w:rFonts w:ascii="Calibri" w:eastAsia="Times New Roman" w:hAnsi="Calibri" w:cs="Calibri"/>
+                <w:color w:val="000000"/>
+                <w:lang w:eastAsia="en-IN"/>
+              </w:rPr>
+              <w:t>10</w:t>
+            </w:r>
+          </w:p>
+        </w:tc>
+        <w:tc>
+          <w:tcPr>
+            <w:tcW w:w="1601" w:type="dxa"/>
+            <w:tcBorders>
+              <w:top w:val="single" w:sz="4" w:space="0" w:color="FFC000"/>
+              <w:left w:val="nil"/>
+              <w:bottom w:val="nil"/>
+              <w:right w:val="nil"/>
+            </w:tcBorders>
+            <w:shd w:val="clear" w:color="auto" w:fill="auto"/>
+            <w:noWrap/>
+            <w:vAlign w:val="center"/>
+            <w:hideMark/>
+          </w:tcPr>
+          <w:p>
+            <w:pPr>
+              <w:spacing w:after="0" w:line="240" w:lineRule="auto"/>
+              <w:rPr>
+                <w:rFonts w:ascii="Calibri" w:eastAsia="Times New Roman" w:hAnsi="Calibri" w:cs="Calibri"/>
+                <w:color w:val="000000"/>
+                <w:lang w:eastAsia="en-IN"/>
+              </w:rPr>
+            </w:pPr>
+            <w:r>
+              <w:rPr>
+                <w:rFonts w:ascii="Calibri" w:eastAsia="Times New Roman" w:hAnsi="Calibri" w:cs="Calibri"/>
+                <w:color w:val="000000"/>
+                <w:lang w:eastAsia="en-IN"/>
+              </w:rPr>
+              <w:t>Removed C</w:t>
+            </w:r>
+            <w:proofErr w:type="gramStart"/>
+            <w:r>
+              <w:rPr>
+                <w:rFonts w:ascii="Calibri" w:eastAsia="Times New Roman" w:hAnsi="Calibri" w:cs="Calibri"/>
+                <w:color w:val="000000"/>
+                <w:lang w:eastAsia="en-IN"/>
+              </w:rPr>
+              <w:t>:0</w:t>
+            </w:r>
+            <w:proofErr w:type="gramEnd"/>
+          </w:p>
+        </w:tc>
+        <w:tc>
+          <w:tcPr>
+            <w:tcW w:w="1350" w:type="dxa"/>
+            <w:tcBorders>
+              <w:top w:val="single" w:sz="4" w:space="0" w:color="FFC000"/>
+              <w:left w:val="nil"/>
+              <w:bottom w:val="nil"/>
+              <w:right w:val="nil"/>
+            </w:tcBorders>
+            <w:shd w:val="clear" w:color="auto" w:fill="auto"/>
+            <w:noWrap/>
+            <w:vAlign w:val="center"/>
+            <w:hideMark/>
+          </w:tcPr>
+          <w:p>
+            <w:pPr>
+              <w:spacing w:after="0" w:line="240" w:lineRule="auto"/>
+              <w:jc w:val="center"/>
+              <w:rPr>
+                <w:rFonts w:ascii="Calibri" w:eastAsia="Times New Roman" w:hAnsi="Calibri" w:cs="Calibri"/>
+                <w:color w:val="000000"/>
+                <w:lang w:eastAsia="en-IN"/>
+              </w:rPr>
+            </w:pPr>
+            <w:r>
+              <w:rPr>
+                <w:rFonts w:ascii="Calibri" w:eastAsia="Times New Roman" w:hAnsi="Calibri" w:cs="Calibri"/>
+                <w:color w:val="000000"/>
+                <w:lang w:eastAsia="en-IN"/>
+              </w:rPr>
+              <w:t>2</w:t>
+            </w:r>
+          </w:p>
+        </w:tc>
+        <w:tc>
+          <w:tcPr>
+            <w:tcW w:w="3665" w:type="dxa"/>
+            <w:tcBorders>
+              <w:top w:val="single" w:sz="4" w:space="0" w:color="FFC000"/>
+              <w:left w:val="nil"/>
+              <w:bottom w:val="nil"/>
+              <w:right w:val="single" w:sz="4" w:space="0" w:color="FFC000"/>
+            </w:tcBorders>
+            <w:shd w:val="clear" w:color="auto" w:fill="auto"/>
+            <w:noWrap/>
+            <w:vAlign w:val="center"/>
+            <w:hideMark/>
+          </w:tcPr>
+          <w:p>
+            <w:pPr>
+              <w:spacing w:after="0" w:line="240" w:lineRule="auto"/>
+              <w:rPr>
+                <w:rFonts w:ascii="Calibri" w:eastAsia="Times New Roman" w:hAnsi="Calibri" w:cs="Calibri"/>
+                <w:color w:val="000000"/>
+                <w:lang w:eastAsia="en-IN"/>
+              </w:rPr>
+            </w:pPr>
+            <w:r>
+              <w:rPr>
+                <w:rFonts w:ascii="Calibri" w:eastAsia="Times New Roman" w:hAnsi="Calibri" w:cs="Calibri"/>
+                <w:color w:val="000000"/>
+                <w:lang w:eastAsia="en-IN"/>
+              </w:rPr>
+              <w:t xml:space="preserve">Lost C </w:t>
+            </w:r>
+            <w:r>
+              <w:rPr>
+                <w:rFonts w:ascii="Segoe UI Symbol" w:eastAsia="Times New Roman" w:hAnsi="Segoe UI Symbol" w:cs="Segoe UI Symbol"/>
+                <w:color w:val="000000"/>
+                <w:lang w:eastAsia="en-IN"/>
+              </w:rPr>
+              <w:t>❌</w:t>
+            </w:r>
+            <w:r>
+              <w:rPr>
+                <w:rFonts w:ascii="Calibri" w:eastAsia="Times New Roman" w:hAnsi="Calibri" w:cs="Calibri"/>
+                <w:color w:val="000000"/>
+                <w:lang w:eastAsia="en-IN"/>
+              </w:rPr>
+              <w:t xml:space="preserve"> — stop shrinking</w:t>
+            </w:r>
+          </w:p>
+        </w:tc>
+      </w:tr>
+      <w:tr>
+        <w:trPr>
+          <w:trHeight w:val="420"/>
+        </w:trPr>
+        <w:tc>
+          <w:tcPr>
+            <w:tcW w:w="733" w:type="dxa"/>
+            <w:tcBorders>
+              <w:top w:val="single" w:sz="4" w:space="0" w:color="FFC000"/>
+              <w:left w:val="single" w:sz="4" w:space="0" w:color="FFC000"/>
+              <w:bottom w:val="nil"/>
+              <w:right w:val="nil"/>
+            </w:tcBorders>
+            <w:shd w:val="clear" w:color="auto" w:fill="auto"/>
+            <w:noWrap/>
+            <w:vAlign w:val="center"/>
+            <w:hideMark/>
+          </w:tcPr>
+          <w:p>
+            <w:pPr>
+              <w:spacing w:after="0" w:line="240" w:lineRule="auto"/>
+              <w:rPr>
+                <w:rFonts w:ascii="Calibri" w:eastAsia="Times New Roman" w:hAnsi="Calibri" w:cs="Calibri"/>
+                <w:color w:val="000000"/>
+                <w:lang w:eastAsia="en-IN"/>
+              </w:rPr>
+            </w:pPr>
+            <w:r>
+              <w:rPr>
+                <w:rFonts w:ascii="Calibri" w:eastAsia="Times New Roman" w:hAnsi="Calibri" w:cs="Calibri"/>
+                <w:color w:val="000000"/>
+                <w:lang w:eastAsia="en-IN"/>
+              </w:rPr>
+              <w:t>19</w:t>
+            </w:r>
+          </w:p>
+        </w:tc>
+        <w:tc>
+          <w:tcPr>
+            <w:tcW w:w="1967" w:type="dxa"/>
+            <w:tcBorders>
+              <w:top w:val="single" w:sz="4" w:space="0" w:color="FFC000"/>
+              <w:left w:val="nil"/>
+              <w:bottom w:val="nil"/>
+              <w:right w:val="nil"/>
+            </w:tcBorders>
+            <w:shd w:val="clear" w:color="auto" w:fill="auto"/>
+            <w:noWrap/>
+            <w:vAlign w:val="center"/>
+            <w:hideMark/>
+          </w:tcPr>
+          <w:p>
+            <w:pPr>
+              <w:spacing w:after="0" w:line="240" w:lineRule="auto"/>
+              <w:rPr>
+                <w:rFonts w:ascii="Calibri" w:eastAsia="Times New Roman" w:hAnsi="Calibri" w:cs="Calibri"/>
+                <w:color w:val="000000"/>
+                <w:lang w:eastAsia="en-IN"/>
+              </w:rPr>
+            </w:pPr>
+            <w:r>
+              <w:rPr>
+                <w:rFonts w:ascii="Calibri" w:eastAsia="Times New Roman" w:hAnsi="Calibri" w:cs="Calibri"/>
+                <w:color w:val="000000"/>
+                <w:lang w:eastAsia="en-IN"/>
+              </w:rPr>
+              <w:t>ODEBAN</w:t>
+            </w:r>
+          </w:p>
+        </w:tc>
+        <w:tc>
+          <w:tcPr>
+            <w:tcW w:w="675" w:type="dxa"/>
+            <w:tcBorders>
+              <w:top w:val="single" w:sz="4" w:space="0" w:color="FFC000"/>
+              <w:left w:val="nil"/>
+              <w:bottom w:val="nil"/>
+              <w:right w:val="nil"/>
+            </w:tcBorders>
+            <w:shd w:val="clear" w:color="auto" w:fill="auto"/>
+            <w:noWrap/>
+            <w:vAlign w:val="center"/>
+            <w:hideMark/>
+          </w:tcPr>
+          <w:p>
+            <w:pPr>
+              <w:spacing w:after="0" w:line="240" w:lineRule="auto"/>
+              <w:jc w:val="center"/>
+              <w:rPr>
+                <w:rFonts w:ascii="Calibri" w:eastAsia="Times New Roman" w:hAnsi="Calibri" w:cs="Calibri"/>
+                <w:color w:val="000000"/>
+                <w:lang w:eastAsia="en-IN"/>
+              </w:rPr>
+            </w:pPr>
+            <w:r>
+              <w:rPr>
+                <w:rFonts w:ascii="Calibri" w:eastAsia="Times New Roman" w:hAnsi="Calibri" w:cs="Calibri"/>
+                <w:color w:val="000000"/>
+                <w:lang w:eastAsia="en-IN"/>
+              </w:rPr>
+              <w:t>6</w:t>
+            </w:r>
+          </w:p>
+        </w:tc>
+        <w:tc>
+          <w:tcPr>
+            <w:tcW w:w="790" w:type="dxa"/>
+            <w:tcBorders>
+              <w:top w:val="single" w:sz="4" w:space="0" w:color="FFC000"/>
+              <w:left w:val="nil"/>
+              <w:bottom w:val="nil"/>
+              <w:right w:val="nil"/>
+            </w:tcBorders>
+            <w:shd w:val="clear" w:color="auto" w:fill="auto"/>
+            <w:noWrap/>
+            <w:vAlign w:val="center"/>
+            <w:hideMark/>
+          </w:tcPr>
+          <w:p>
+            <w:pPr>
+              <w:spacing w:after="0" w:line="240" w:lineRule="auto"/>
+              <w:jc w:val="center"/>
+              <w:rPr>
+                <w:rFonts w:ascii="Calibri" w:eastAsia="Times New Roman" w:hAnsi="Calibri" w:cs="Calibri"/>
+                <w:color w:val="000000"/>
+                <w:lang w:eastAsia="en-IN"/>
+              </w:rPr>
+            </w:pPr>
+            <w:r>
+              <w:rPr>
+                <w:rFonts w:ascii="Calibri" w:eastAsia="Times New Roman" w:hAnsi="Calibri" w:cs="Calibri"/>
+                <w:color w:val="000000"/>
+                <w:lang w:eastAsia="en-IN"/>
+              </w:rPr>
+              <w:t>11</w:t>
+            </w:r>
+          </w:p>
+        </w:tc>
+        <w:tc>
+          <w:tcPr>
+            <w:tcW w:w="1601" w:type="dxa"/>
+            <w:tcBorders>
+              <w:top w:val="single" w:sz="4" w:space="0" w:color="FFC000"/>
+              <w:left w:val="nil"/>
+              <w:bottom w:val="nil"/>
+              <w:right w:val="nil"/>
+            </w:tcBorders>
+            <w:shd w:val="clear" w:color="auto" w:fill="auto"/>
+            <w:noWrap/>
+            <w:vAlign w:val="center"/>
+            <w:hideMark/>
+          </w:tcPr>
+          <w:p>
+            <w:pPr>
+              <w:spacing w:after="0" w:line="240" w:lineRule="auto"/>
+              <w:rPr>
+                <w:rFonts w:ascii="Calibri" w:eastAsia="Times New Roman" w:hAnsi="Calibri" w:cs="Calibri"/>
+                <w:color w:val="000000"/>
+                <w:lang w:eastAsia="en-IN"/>
+              </w:rPr>
+            </w:pPr>
+            <w:r>
+              <w:rPr>
+                <w:rFonts w:ascii="Calibri" w:eastAsia="Times New Roman" w:hAnsi="Calibri" w:cs="Calibri"/>
+                <w:color w:val="000000"/>
+                <w:lang w:eastAsia="en-IN"/>
+              </w:rPr>
+              <w:t>Add N</w:t>
+            </w:r>
+          </w:p>
+        </w:tc>
+        <w:tc>
+          <w:tcPr>
+            <w:tcW w:w="1350" w:type="dxa"/>
+            <w:tcBorders>
+              <w:top w:val="single" w:sz="4" w:space="0" w:color="FFC000"/>
+              <w:left w:val="nil"/>
+              <w:bottom w:val="nil"/>
+              <w:right w:val="nil"/>
+            </w:tcBorders>
+            <w:shd w:val="clear" w:color="auto" w:fill="auto"/>
+            <w:noWrap/>
+            <w:vAlign w:val="center"/>
+            <w:hideMark/>
+          </w:tcPr>
+          <w:p>
+            <w:pPr>
+              <w:spacing w:after="0" w:line="240" w:lineRule="auto"/>
+              <w:jc w:val="center"/>
+              <w:rPr>
+                <w:rFonts w:ascii="Calibri" w:eastAsia="Times New Roman" w:hAnsi="Calibri" w:cs="Calibri"/>
+                <w:color w:val="000000"/>
+                <w:lang w:eastAsia="en-IN"/>
+              </w:rPr>
+            </w:pPr>
+            <w:r>
+              <w:rPr>
+                <w:rFonts w:ascii="Calibri" w:eastAsia="Times New Roman" w:hAnsi="Calibri" w:cs="Calibri"/>
+                <w:color w:val="000000"/>
+                <w:lang w:eastAsia="en-IN"/>
+              </w:rPr>
+              <w:t>2</w:t>
+            </w:r>
+          </w:p>
+        </w:tc>
+        <w:tc>
+          <w:tcPr>
+            <w:tcW w:w="3665" w:type="dxa"/>
+            <w:tcBorders>
+              <w:top w:val="single" w:sz="4" w:space="0" w:color="FFC000"/>
+              <w:left w:val="nil"/>
+              <w:bottom w:val="nil"/>
+              <w:right w:val="single" w:sz="4" w:space="0" w:color="FFC000"/>
+            </w:tcBorders>
+            <w:shd w:val="clear" w:color="auto" w:fill="auto"/>
+            <w:noWrap/>
+            <w:vAlign w:val="center"/>
+            <w:hideMark/>
+          </w:tcPr>
+          <w:p>
+            <w:pPr>
+              <w:spacing w:after="0" w:line="240" w:lineRule="auto"/>
+              <w:rPr>
+                <w:rFonts w:ascii="Calibri" w:eastAsia="Times New Roman" w:hAnsi="Calibri" w:cs="Calibri"/>
+                <w:color w:val="000000"/>
+                <w:lang w:eastAsia="en-IN"/>
+              </w:rPr>
+            </w:pPr>
+            <w:r>
+              <w:rPr>
+                <w:rFonts w:ascii="Calibri" w:eastAsia="Times New Roman" w:hAnsi="Calibri" w:cs="Calibri"/>
+                <w:color w:val="000000"/>
+                <w:lang w:eastAsia="en-IN"/>
+              </w:rPr>
+              <w:t>Not in t</w:t>
+            </w:r>
+          </w:p>
+        </w:tc>
+      </w:tr>
+      <w:tr>
+        <w:trPr>
+          <w:trHeight w:val="420"/>
+        </w:trPr>
+        <w:tc>
+          <w:tcPr>
+            <w:tcW w:w="733" w:type="dxa"/>
+            <w:tcBorders>
+              <w:top w:val="single" w:sz="4" w:space="0" w:color="FFC000"/>
+              <w:left w:val="single" w:sz="4" w:space="0" w:color="FFC000"/>
+              <w:bottom w:val="single" w:sz="4" w:space="0" w:color="FFC000"/>
+              <w:right w:val="nil"/>
+            </w:tcBorders>
+            <w:shd w:val="clear" w:color="auto" w:fill="auto"/>
+            <w:noWrap/>
+            <w:vAlign w:val="center"/>
+            <w:hideMark/>
+          </w:tcPr>
+          <w:p>
+            <w:pPr>
+              <w:spacing w:after="0" w:line="240" w:lineRule="auto"/>
+              <w:rPr>
+                <w:rFonts w:ascii="Calibri" w:eastAsia="Times New Roman" w:hAnsi="Calibri" w:cs="Calibri"/>
+                <w:color w:val="000000"/>
+                <w:lang w:eastAsia="en-IN"/>
+              </w:rPr>
+            </w:pPr>
+            <w:r>
+              <w:rPr>
+                <w:rFonts w:ascii="Calibri" w:eastAsia="Times New Roman" w:hAnsi="Calibri" w:cs="Calibri"/>
+                <w:color w:val="000000"/>
+                <w:lang w:eastAsia="en-IN"/>
+              </w:rPr>
+              <w:t>20</w:t>
+            </w:r>
+          </w:p>
+        </w:tc>
+        <w:tc>
+          <w:tcPr>
+            <w:tcW w:w="1967" w:type="dxa"/>
+            <w:tcBorders>
+              <w:top w:val="single" w:sz="4" w:space="0" w:color="FFC000"/>
+              <w:left w:val="nil"/>
+              <w:bottom w:val="single" w:sz="4" w:space="0" w:color="FFC000"/>
+              <w:right w:val="nil"/>
+            </w:tcBorders>
+            <w:shd w:val="clear" w:color="auto" w:fill="auto"/>
+            <w:noWrap/>
+            <w:vAlign w:val="center"/>
+            <w:hideMark/>
+          </w:tcPr>
+          <w:p>
+            <w:pPr>
+              <w:spacing w:after="0" w:line="240" w:lineRule="auto"/>
+              <w:rPr>
+                <w:rFonts w:ascii="Calibri" w:eastAsia="Times New Roman" w:hAnsi="Calibri" w:cs="Calibri"/>
+                <w:color w:val="000000"/>
+                <w:lang w:eastAsia="en-IN"/>
+              </w:rPr>
+            </w:pPr>
+            <w:r>
+              <w:rPr>
+                <w:rFonts w:ascii="Calibri" w:eastAsia="Times New Roman" w:hAnsi="Calibri" w:cs="Calibri"/>
+                <w:color w:val="000000"/>
+                <w:lang w:eastAsia="en-IN"/>
+              </w:rPr>
+              <w:t>ODEBANC</w:t>
+            </w:r>
+          </w:p>
+        </w:tc>
+        <w:tc>
+          <w:tcPr>
+            <w:tcW w:w="675" w:type="dxa"/>
+            <w:tcBorders>
+              <w:top w:val="single" w:sz="4" w:space="0" w:color="FFC000"/>
+              <w:left w:val="nil"/>
+              <w:bottom w:val="single" w:sz="4" w:space="0" w:color="FFC000"/>
+              <w:right w:val="nil"/>
+            </w:tcBorders>
+            <w:shd w:val="clear" w:color="auto" w:fill="auto"/>
+            <w:noWrap/>
+            <w:vAlign w:val="center"/>
+            <w:hideMark/>
+          </w:tcPr>
+          <w:p>
+            <w:pPr>
+              <w:spacing w:after="0" w:line="240" w:lineRule="auto"/>
+              <w:jc w:val="center"/>
+              <w:rPr>
+                <w:rFonts w:ascii="Calibri" w:eastAsia="Times New Roman" w:hAnsi="Calibri" w:cs="Calibri"/>
+                <w:color w:val="000000"/>
+                <w:lang w:eastAsia="en-IN"/>
+              </w:rPr>
+            </w:pPr>
+            <w:r>
+              <w:rPr>
+                <w:rFonts w:ascii="Calibri" w:eastAsia="Times New Roman" w:hAnsi="Calibri" w:cs="Calibri"/>
+                <w:color w:val="000000"/>
+                <w:lang w:eastAsia="en-IN"/>
+              </w:rPr>
+              <w:t>6</w:t>
+            </w:r>
+          </w:p>
+        </w:tc>
+        <w:tc>
+          <w:tcPr>
+            <w:tcW w:w="790" w:type="dxa"/>
+            <w:tcBorders>
+              <w:top w:val="single" w:sz="4" w:space="0" w:color="FFC000"/>
+              <w:left w:val="nil"/>
+              <w:bottom w:val="single" w:sz="4" w:space="0" w:color="FFC000"/>
+              <w:right w:val="nil"/>
+            </w:tcBorders>
+            <w:shd w:val="clear" w:color="auto" w:fill="auto"/>
+            <w:noWrap/>
+            <w:vAlign w:val="center"/>
+            <w:hideMark/>
+          </w:tcPr>
+          <w:p>
+            <w:pPr>
+              <w:spacing w:after="0" w:line="240" w:lineRule="auto"/>
+              <w:jc w:val="center"/>
+              <w:rPr>
+                <w:rFonts w:ascii="Calibri" w:eastAsia="Times New Roman" w:hAnsi="Calibri" w:cs="Calibri"/>
+                <w:color w:val="000000"/>
+                <w:lang w:eastAsia="en-IN"/>
+              </w:rPr>
+            </w:pPr>
+            <w:r>
+              <w:rPr>
+                <w:rFonts w:ascii="Calibri" w:eastAsia="Times New Roman" w:hAnsi="Calibri" w:cs="Calibri"/>
+                <w:color w:val="000000"/>
+                <w:lang w:eastAsia="en-IN"/>
+              </w:rPr>
+              <w:t>12</w:t>
+            </w:r>
+          </w:p>
+        </w:tc>
+        <w:tc>
+          <w:tcPr>
+            <w:tcW w:w="1601" w:type="dxa"/>
+            <w:tcBorders>
+              <w:top w:val="single" w:sz="4" w:space="0" w:color="FFC000"/>
+              <w:left w:val="nil"/>
+              <w:bottom w:val="single" w:sz="4" w:space="0" w:color="FFC000"/>
+              <w:right w:val="nil"/>
+            </w:tcBorders>
+            <w:shd w:val="clear" w:color="auto" w:fill="auto"/>
+            <w:noWrap/>
+            <w:vAlign w:val="center"/>
+            <w:hideMark/>
+          </w:tcPr>
+          <w:p>
+            <w:pPr>
+              <w:spacing w:after="0" w:line="240" w:lineRule="auto"/>
+              <w:rPr>
+                <w:rFonts w:ascii="Calibri" w:eastAsia="Times New Roman" w:hAnsi="Calibri" w:cs="Calibri"/>
+                <w:color w:val="000000"/>
+                <w:lang w:eastAsia="en-IN"/>
+              </w:rPr>
+            </w:pPr>
+            <w:r>
+              <w:rPr>
+                <w:rFonts w:ascii="Calibri" w:eastAsia="Times New Roman" w:hAnsi="Calibri" w:cs="Calibri"/>
+                <w:color w:val="000000"/>
+                <w:lang w:eastAsia="en-IN"/>
+              </w:rPr>
+              <w:t>Add C:1</w:t>
+            </w:r>
+          </w:p>
+        </w:tc>
+        <w:tc>
+          <w:tcPr>
+            <w:tcW w:w="1350" w:type="dxa"/>
+            <w:tcBorders>
+              <w:top w:val="single" w:sz="4" w:space="0" w:color="FFC000"/>
+              <w:left w:val="nil"/>
+              <w:bottom w:val="single" w:sz="4" w:space="0" w:color="FFC000"/>
+              <w:right w:val="nil"/>
+            </w:tcBorders>
+            <w:shd w:val="clear" w:color="auto" w:fill="auto"/>
+            <w:noWrap/>
+            <w:vAlign w:val="center"/>
+            <w:hideMark/>
+          </w:tcPr>
+          <w:p>
+            <w:pPr>
+              <w:spacing w:after="0" w:line="240" w:lineRule="auto"/>
+              <w:jc w:val="center"/>
+              <w:rPr>
+                <w:rFonts w:ascii="Calibri" w:eastAsia="Times New Roman" w:hAnsi="Calibri" w:cs="Calibri"/>
+                <w:color w:val="000000"/>
+                <w:lang w:eastAsia="en-IN"/>
+              </w:rPr>
+            </w:pPr>
+            <w:r>
+              <w:rPr>
+                <w:rFonts w:ascii="Calibri" w:eastAsia="Times New Roman" w:hAnsi="Calibri" w:cs="Calibri"/>
+                <w:color w:val="000000"/>
+                <w:lang w:eastAsia="en-IN"/>
+              </w:rPr>
+              <w:t>3</w:t>
+            </w:r>
+          </w:p>
+        </w:tc>
+        <w:tc>
+          <w:tcPr>
+            <w:tcW w:w="3665" w:type="dxa"/>
+            <w:tcBorders>
+              <w:top w:val="single" w:sz="4" w:space="0" w:color="FFC000"/>
+              <w:left w:val="nil"/>
+              <w:bottom w:val="single" w:sz="4" w:space="0" w:color="FFC000"/>
+              <w:right w:val="single" w:sz="4" w:space="0" w:color="FFC000"/>
+            </w:tcBorders>
+            <w:shd w:val="clear" w:color="auto" w:fill="auto"/>
+            <w:noWrap/>
+            <w:vAlign w:val="center"/>
+            <w:hideMark/>
+          </w:tcPr>
+          <w:p>
+            <w:pPr>
+              <w:spacing w:after="0" w:line="240" w:lineRule="auto"/>
+              <w:rPr>
+                <w:rFonts w:ascii="Calibri" w:eastAsia="Times New Roman" w:hAnsi="Calibri" w:cs="Calibri"/>
+                <w:color w:val="000000"/>
+                <w:lang w:eastAsia="en-IN"/>
+              </w:rPr>
+            </w:pPr>
+            <w:r>
+              <w:rPr>
+                <w:rFonts w:ascii="Calibri" w:eastAsia="Times New Roman" w:hAnsi="Calibri" w:cs="Calibri"/>
+                <w:color w:val="000000"/>
+                <w:lang w:eastAsia="en-IN"/>
+              </w:rPr>
+              <w:t xml:space="preserve">Valid again </w:t>
+            </w:r>
+            <w:r>
+              <w:rPr>
+                <w:rFonts w:ascii="Segoe UI Symbol" w:eastAsia="Times New Roman" w:hAnsi="Segoe UI Symbol" w:cs="Segoe UI Symbol"/>
+                <w:color w:val="000000"/>
+                <w:lang w:eastAsia="en-IN"/>
+              </w:rPr>
+              <w:t>✅</w:t>
+            </w:r>
+            <w:r>
+              <w:rPr>
+                <w:rFonts w:ascii="Calibri" w:eastAsia="Times New Roman" w:hAnsi="Calibri" w:cs="Calibri"/>
+                <w:color w:val="000000"/>
+                <w:lang w:eastAsia="en-IN"/>
+              </w:rPr>
+              <w:t xml:space="preserve"> → window = 4 ("BANC") </w:t>
+            </w:r>
+            <w:r>
+              <w:rPr>
+                <w:rFonts w:ascii="Segoe UI Symbol" w:eastAsia="Times New Roman" w:hAnsi="Segoe UI Symbol" w:cs="Segoe UI Symbol"/>
+                <w:color w:val="000000"/>
+                <w:lang w:eastAsia="en-IN"/>
+              </w:rPr>
+              <w:t>✅</w:t>
+            </w:r>
+          </w:p>
+        </w:tc>
+      </w:tr>
+    </w:tbl>
+    <w:p>
+      <w:pPr>
+        <w:rPr>
+          <w:lang w:val="en-US"/>
+        </w:rPr>
+      </w:pPr>
+    </w:p>
+    <w:p>
+      <w:pPr>
+        <w:pStyle w:val="Heading1"/>
+        <w:rPr>
+          <w:lang w:val="en-US"/>
+        </w:rPr>
+      </w:pPr>
       <w:proofErr w:type="spellStart"/>
       <w:r>
         <w:rPr>
@@ -1675,6 +5925,7 @@
           <w:szCs w:val="20"/>
           <w:lang w:eastAsia="en-IN"/>
         </w:rPr>
+        <w:lastRenderedPageBreak/>
         <w:t xml:space="preserve">            </w:t>
       </w:r>
       <w:proofErr w:type="gramStart"/>
@@ -2762,7 +7013,7 @@
         </w:rPr>
         <w:sectPr>
           <w:pgSz w:w="11906" w:h="16838"/>
-          <w:pgMar w:top="1440" w:right="1440" w:bottom="1440" w:left="1440" w:header="708" w:footer="708" w:gutter="0"/>
+          <w:pgMar w:top="720" w:right="720" w:bottom="720" w:left="720" w:header="708" w:footer="708" w:gutter="0"/>
           <w:cols w:space="708"/>
           <w:docGrid w:linePitch="360"/>
         </w:sectPr>
@@ -6611,8 +10862,6 @@
           <w:lang w:val="en-US"/>
         </w:rPr>
       </w:pPr>
-      <w:bookmarkStart w:id="0" w:name="_GoBack"/>
-      <w:bookmarkEnd w:id="0"/>
     </w:p>
     <w:sectPr>
       <w:pgSz w:w="11906" w:h="16838"/>

</xml_diff>